<commit_message>
fix validation to prevent crash application when there are no connection and token save
</commit_message>
<xml_diff>
--- a/UserManualHealthCenterBackend.docx
+++ b/UserManualHealthCenterBackend.docx
@@ -186,6 +186,28 @@
         </w:rPr>
         <w:t>Julian Herrera Giraldo</w:t>
       </w:r>
+    </w:p>
+    <w:p>
+      <w:pPr>
+        <w:pStyle w:val="itemsinicio"/>
+        <w:rPr>
+          <w:rFonts w:cs="Tahoma"/>
+        </w:rPr>
+      </w:pPr>
+      <w:r>
+        <w:rPr>
+          <w:rFonts w:cs="Tahoma"/>
+        </w:rPr>
+        <w:t xml:space="preserve">                                                Camilo Andrés </w:t>
+      </w:r>
+      <w:r>
+        <w:rPr>
+          <w:rFonts w:cs="Tahoma"/>
+        </w:rPr>
+        <w:t>Quintero</w:t>
+      </w:r>
+      <w:bookmarkStart w:id="1" w:name="_GoBack"/>
+      <w:bookmarkEnd w:id="1"/>
     </w:p>
     <w:p>
       <w:pPr>
@@ -531,32 +553,32 @@
         <w:pStyle w:val="Ttulo2"/>
         <w:ind w:right="51"/>
       </w:pPr>
-      <w:bookmarkStart w:id="1" w:name="_Toc472322873"/>
-      <w:bookmarkStart w:id="2" w:name="_Toc510451213"/>
+      <w:bookmarkStart w:id="2" w:name="_Toc472322873"/>
+      <w:bookmarkStart w:id="3" w:name="_Toc510451213"/>
       <w:r>
         <w:lastRenderedPageBreak/>
         <w:t>Control del Documento</w:t>
       </w:r>
-      <w:bookmarkEnd w:id="1"/>
       <w:bookmarkEnd w:id="2"/>
+      <w:bookmarkEnd w:id="3"/>
     </w:p>
     <w:p>
       <w:pPr>
         <w:pStyle w:val="Ttulo3"/>
         <w:ind w:right="51"/>
       </w:pPr>
-      <w:bookmarkStart w:id="3" w:name="_Toc468605767"/>
-      <w:bookmarkStart w:id="4" w:name="_Toc472322874"/>
-      <w:bookmarkStart w:id="5" w:name="_Toc510451214"/>
+      <w:bookmarkStart w:id="4" w:name="_Toc468605767"/>
+      <w:bookmarkStart w:id="5" w:name="_Toc472322874"/>
+      <w:bookmarkStart w:id="6" w:name="_Toc510451214"/>
       <w:r>
         <w:rPr>
           <w:sz w:val="28"/>
         </w:rPr>
         <w:t>Registro de Cambios</w:t>
       </w:r>
-      <w:bookmarkEnd w:id="3"/>
       <w:bookmarkEnd w:id="4"/>
       <w:bookmarkEnd w:id="5"/>
+      <w:bookmarkEnd w:id="6"/>
       <w:r>
         <w:tab/>
       </w:r>
@@ -796,16 +818,16 @@
         <w:pStyle w:val="Ttulo2"/>
         <w:ind w:right="51"/>
       </w:pPr>
-      <w:bookmarkStart w:id="6" w:name="_Toc479744470"/>
-      <w:bookmarkStart w:id="7" w:name="_Toc472322876"/>
-      <w:bookmarkStart w:id="8" w:name="_Toc510451215"/>
+      <w:bookmarkStart w:id="7" w:name="_Toc479744470"/>
+      <w:bookmarkStart w:id="8" w:name="_Toc472322876"/>
+      <w:bookmarkStart w:id="9" w:name="_Toc510451215"/>
       <w:r>
         <w:lastRenderedPageBreak/>
         <w:t>Tabla De Contenido</w:t>
       </w:r>
-      <w:bookmarkEnd w:id="6"/>
       <w:bookmarkEnd w:id="7"/>
       <w:bookmarkEnd w:id="8"/>
+      <w:bookmarkEnd w:id="9"/>
     </w:p>
     <w:p>
       <w:pPr>
@@ -1375,12 +1397,12 @@
         <w:pStyle w:val="Ttulo2"/>
         <w:ind w:right="51"/>
       </w:pPr>
-      <w:bookmarkStart w:id="9" w:name="_Toc510451216"/>
+      <w:bookmarkStart w:id="10" w:name="_Toc510451216"/>
       <w:r>
         <w:lastRenderedPageBreak/>
         <w:t>Prefacio</w:t>
       </w:r>
-      <w:bookmarkEnd w:id="9"/>
+      <w:bookmarkEnd w:id="10"/>
     </w:p>
     <w:p>
       <w:pPr>
@@ -1397,7 +1419,7 @@
           <w:szCs w:val="20"/>
         </w:rPr>
       </w:pPr>
-      <w:bookmarkStart w:id="10" w:name="_Toc510451217"/>
+      <w:bookmarkStart w:id="11" w:name="_Toc510451217"/>
       <w:r>
         <w:rPr>
           <w:sz w:val="28"/>
@@ -1419,7 +1441,7 @@
         </w:rPr>
         <w:t>repository</w:t>
       </w:r>
-      <w:bookmarkEnd w:id="10"/>
+      <w:bookmarkEnd w:id="11"/>
     </w:p>
     <w:p>
       <w:pPr>
@@ -1628,12 +1650,12 @@
         <w:pStyle w:val="Ttulo2"/>
         <w:ind w:right="51"/>
       </w:pPr>
-      <w:bookmarkStart w:id="11" w:name="_Toc510451218"/>
+      <w:bookmarkStart w:id="12" w:name="_Toc510451218"/>
       <w:r>
         <w:lastRenderedPageBreak/>
         <w:t>Goals</w:t>
       </w:r>
-      <w:bookmarkEnd w:id="11"/>
+      <w:bookmarkEnd w:id="12"/>
     </w:p>
     <w:tbl>
       <w:tblPr>
@@ -2794,14 +2816,14 @@
         <w:lastRenderedPageBreak/>
         <w:t xml:space="preserve"> </w:t>
       </w:r>
-      <w:bookmarkStart w:id="12" w:name="_Toc510451219"/>
+      <w:bookmarkStart w:id="13" w:name="_Toc510451219"/>
       <w:r>
         <w:rPr>
           <w:rFonts w:eastAsia="Tahoma"/>
         </w:rPr>
         <w:t xml:space="preserve">Introducción </w:t>
       </w:r>
-      <w:bookmarkEnd w:id="12"/>
+      <w:bookmarkEnd w:id="13"/>
       <w:r>
         <w:rPr>
           <w:rFonts w:eastAsia="Tahoma"/>
@@ -2869,7 +2891,7 @@
           <w:rFonts w:eastAsia="Tahoma"/>
         </w:rPr>
       </w:pPr>
-      <w:bookmarkStart w:id="13" w:name="_Toc510451220"/>
+      <w:bookmarkStart w:id="14" w:name="_Toc510451220"/>
       <w:r>
         <w:rPr>
           <w:rFonts w:eastAsia="Tahoma"/>
@@ -2898,7 +2920,7 @@
         </w:rPr>
         <w:t>.</w:t>
       </w:r>
-      <w:bookmarkEnd w:id="13"/>
+      <w:bookmarkEnd w:id="14"/>
     </w:p>
     <w:p>
       <w:pPr>
@@ -4868,13 +4890,7 @@
         <w:rPr>
           <w:noProof/>
         </w:rPr>
-        <w:t>El administrador puede</w:t>
-      </w:r>
-      <w:r>
-        <w:rPr>
-          <w:noProof/>
-        </w:rPr>
-        <w:t xml:space="preserve"> editar, borrar, o crear nuevos tipos de pacientes, a esta opcion entra por el menu de navegacion opcion tipos de pacientes (Patient types).</w:t>
+        <w:t>El administrador puede editar, borrar, o crear nuevos tipos de pacientes, a esta opcion entra por el menu de navegacion opcion tipos de pacientes (Patient types).</w:t>
       </w:r>
     </w:p>
     <w:p>
@@ -5212,7 +5228,7 @@
           <w:rFonts w:eastAsia="Tahoma"/>
         </w:rPr>
       </w:pPr>
-      <w:bookmarkStart w:id="14" w:name="_Toc510451221"/>
+      <w:bookmarkStart w:id="15" w:name="_Toc510451221"/>
       <w:r>
         <w:rPr>
           <w:rFonts w:eastAsia="Tahoma"/>
@@ -5242,7 +5258,7 @@
         </w:rPr>
         <w:t>.</w:t>
       </w:r>
-      <w:bookmarkEnd w:id="14"/>
+      <w:bookmarkEnd w:id="15"/>
     </w:p>
     <w:p>
       <w:pPr>
@@ -5459,7 +5475,6 @@
           <w:lang w:val="en-US" w:eastAsia="en-US"/>
         </w:rPr>
       </w:pPr>
-      <w:bookmarkStart w:id="15" w:name="_GoBack"/>
       <w:r>
         <w:rPr>
           <w:noProof/>
@@ -5500,7 +5515,6 @@
           </wp:inline>
         </w:drawing>
       </w:r>
-      <w:bookmarkEnd w:id="15"/>
     </w:p>
     <w:p>
       <w:pPr>
@@ -5669,7 +5683,7 @@
             <w:rPr>
               <w:noProof/>
             </w:rPr>
-            <w:t>20</w:t>
+            <w:t>21</w:t>
           </w:r>
           <w:r>
             <w:fldChar w:fldCharType="end"/>
@@ -9807,7 +9821,7 @@
 </file>
 
 <file path=customXml/itemProps1.xml><?xml version="1.0" encoding="utf-8"?>
-<ds:datastoreItem xmlns:ds="http://schemas.openxmlformats.org/officeDocument/2006/customXml" ds:itemID="{77A0A775-989D-4DCC-BB22-1CF61C90B16F}">
+<ds:datastoreItem xmlns:ds="http://schemas.openxmlformats.org/officeDocument/2006/customXml" ds:itemID="{0FE13BBF-9226-4C67-8A9E-A0034CA1D479}">
   <ds:schemaRefs>
     <ds:schemaRef ds:uri="http://schemas.openxmlformats.org/officeDocument/2006/bibliography"/>
   </ds:schemaRefs>

</xml_diff>

<commit_message>
Intention of SyncFusion and User Manual Ok
</commit_message>
<xml_diff>
--- a/UserManualHealthCenterBackend.docx
+++ b/UserManualHealthCenterBackend.docx
@@ -1517,75 +1517,22 @@
         <w:rPr>
           <w:rFonts w:eastAsia="Tahoma"/>
         </w:rPr>
-        <w:t xml:space="preserve"> Entity</w:t>
-      </w:r>
+        <w:t xml:space="preserve"> </w:t>
+      </w:r>
+      <w:proofErr w:type="spellStart"/>
       <w:r>
         <w:rPr>
           <w:rFonts w:eastAsia="Tahoma"/>
         </w:rPr>
-        <w:t>, para conocer más de la arquitectura de la app a nivel técnico podemos encontrar</w:t>
-      </w:r>
+        <w:t>Entity</w:t>
+      </w:r>
+      <w:proofErr w:type="spellEnd"/>
       <w:r>
         <w:rPr>
           <w:rFonts w:eastAsia="Tahoma"/>
         </w:rPr>
-        <w:t xml:space="preserve"> el código fuente de</w:t>
-      </w:r>
-      <w:r>
-        <w:rPr>
-          <w:rFonts w:eastAsia="Tahoma"/>
-        </w:rPr>
-        <w:t xml:space="preserve"> la App en el siguiente repositorio.</w:t>
-      </w:r>
-    </w:p>
-    <w:p>
-      <w:pPr>
-        <w:spacing w:line="239" w:lineRule="auto"/>
-        <w:ind w:left="1000"/>
-        <w:rPr>
-          <w:rFonts w:eastAsia="Tahoma"/>
-        </w:rPr>
-      </w:pPr>
-    </w:p>
-    <w:p>
-      <w:pPr>
-        <w:spacing w:line="239" w:lineRule="auto"/>
-        <w:ind w:left="1000"/>
-        <w:rPr>
-          <w:rFonts w:eastAsia="Tahoma"/>
-        </w:rPr>
-      </w:pPr>
-      <w:hyperlink r:id="rId10" w:history="1">
-        <w:r>
-          <w:rPr>
-            <w:rStyle w:val="Hipervnculo"/>
-            <w:rFonts w:eastAsia="Tahoma"/>
-          </w:rPr>
-          <w:t>https://gitlab.com/Rubbery89/Bible.git</w:t>
-        </w:r>
-      </w:hyperlink>
-    </w:p>
-    <w:p>
-      <w:pPr>
-        <w:spacing w:line="239" w:lineRule="auto"/>
-        <w:ind w:left="1000"/>
-        <w:rPr>
-          <w:rFonts w:eastAsia="Tahoma"/>
-        </w:rPr>
-      </w:pPr>
-    </w:p>
-    <w:p>
-      <w:pPr>
-        <w:spacing w:line="200" w:lineRule="exact"/>
-      </w:pPr>
-    </w:p>
-    <w:p>
-      <w:pPr>
-        <w:pStyle w:val="TextoNormal"/>
-        <w:rPr>
-          <w:lang w:val="es-ES_tradnl"/>
-        </w:rPr>
-      </w:pPr>
+        <w:t>.</w:t>
+      </w:r>
     </w:p>
     <w:p>
       <w:pPr>
@@ -1605,6 +1552,7 @@
       <w:r>
         <w:rPr>
           <w:noProof/>
+          <w:lang w:val="es-CO" w:eastAsia="es-CO"/>
         </w:rPr>
         <w:drawing>
           <wp:inline distT="0" distB="0" distL="0" distR="0" wp14:anchorId="3546DA97" wp14:editId="00015EE1">
@@ -1622,7 +1570,7 @@
                     <pic:cNvPicPr/>
                   </pic:nvPicPr>
                   <pic:blipFill>
-                    <a:blip r:embed="rId11"/>
+                    <a:blip r:embed="rId10"/>
                     <a:stretch>
                       <a:fillRect/>
                     </a:stretch>
@@ -1645,15 +1593,513 @@
     </w:p>
     <w:p>
       <w:pPr>
+        <w:pStyle w:val="TextoNormal"/>
+        <w:rPr>
+          <w:b/>
+        </w:rPr>
+      </w:pPr>
+    </w:p>
+    <w:p>
+      <w:pPr>
+        <w:pStyle w:val="TextoNormal"/>
+        <w:rPr>
+          <w:b/>
+        </w:rPr>
+      </w:pPr>
+    </w:p>
+    <w:tbl>
+      <w:tblPr>
+        <w:tblStyle w:val="Tablaconcuadrcula"/>
+        <w:tblW w:w="0" w:type="auto"/>
+        <w:tblLook w:val="04A0" w:firstRow="1" w:lastRow="0" w:firstColumn="1" w:lastColumn="0" w:noHBand="0" w:noVBand="1"/>
+      </w:tblPr>
+      <w:tblGrid>
+        <w:gridCol w:w="2973"/>
+        <w:gridCol w:w="2974"/>
+        <w:gridCol w:w="2974"/>
+      </w:tblGrid>
+      <w:tr>
+        <w:tc>
+          <w:tcPr>
+            <w:tcW w:w="2973" w:type="dxa"/>
+            <w:shd w:val="clear" w:color="auto" w:fill="2E74B5" w:themeFill="accent1" w:themeFillShade="BF"/>
+          </w:tcPr>
+          <w:p>
+            <w:pPr>
+              <w:pStyle w:val="TextoNormal"/>
+              <w:ind w:left="0"/>
+              <w:jc w:val="center"/>
+              <w:rPr>
+                <w:b/>
+                <w:noProof/>
+                <w:color w:val="FFFFFF" w:themeColor="background1"/>
+                <w:sz w:val="22"/>
+                <w:szCs w:val="22"/>
+                <w:lang w:val="es-ES_tradnl" w:eastAsia="es-CO"/>
+              </w:rPr>
+            </w:pPr>
+            <w:r>
+              <w:rPr>
+                <w:b/>
+                <w:noProof/>
+                <w:color w:val="FFFFFF" w:themeColor="background1"/>
+                <w:sz w:val="22"/>
+                <w:szCs w:val="22"/>
+                <w:lang w:val="es-ES_tradnl" w:eastAsia="es-CO"/>
+              </w:rPr>
+              <w:t>ROL</w:t>
+            </w:r>
+          </w:p>
+        </w:tc>
+        <w:tc>
+          <w:tcPr>
+            <w:tcW w:w="2974" w:type="dxa"/>
+            <w:shd w:val="clear" w:color="auto" w:fill="2E74B5" w:themeFill="accent1" w:themeFillShade="BF"/>
+          </w:tcPr>
+          <w:p>
+            <w:pPr>
+              <w:pStyle w:val="TextoNormal"/>
+              <w:ind w:left="0"/>
+              <w:jc w:val="center"/>
+              <w:rPr>
+                <w:b/>
+                <w:noProof/>
+                <w:color w:val="FFFFFF" w:themeColor="background1"/>
+                <w:sz w:val="22"/>
+                <w:szCs w:val="22"/>
+                <w:lang w:val="es-ES_tradnl" w:eastAsia="es-CO"/>
+              </w:rPr>
+            </w:pPr>
+            <w:r>
+              <w:rPr>
+                <w:b/>
+                <w:noProof/>
+                <w:color w:val="FFFFFF" w:themeColor="background1"/>
+                <w:sz w:val="22"/>
+                <w:szCs w:val="22"/>
+                <w:lang w:val="es-ES_tradnl" w:eastAsia="es-CO"/>
+              </w:rPr>
+              <w:t>USUARIO</w:t>
+            </w:r>
+          </w:p>
+        </w:tc>
+        <w:tc>
+          <w:tcPr>
+            <w:tcW w:w="2974" w:type="dxa"/>
+            <w:shd w:val="clear" w:color="auto" w:fill="2E74B5" w:themeFill="accent1" w:themeFillShade="BF"/>
+          </w:tcPr>
+          <w:p>
+            <w:pPr>
+              <w:pStyle w:val="TextoNormal"/>
+              <w:ind w:left="0"/>
+              <w:jc w:val="center"/>
+              <w:rPr>
+                <w:b/>
+                <w:noProof/>
+                <w:color w:val="FFFFFF" w:themeColor="background1"/>
+                <w:sz w:val="22"/>
+                <w:szCs w:val="22"/>
+                <w:lang w:val="es-ES_tradnl" w:eastAsia="es-CO"/>
+              </w:rPr>
+            </w:pPr>
+            <w:r>
+              <w:rPr>
+                <w:b/>
+                <w:noProof/>
+                <w:color w:val="FFFFFF" w:themeColor="background1"/>
+                <w:sz w:val="22"/>
+                <w:szCs w:val="22"/>
+                <w:lang w:val="es-ES_tradnl" w:eastAsia="es-CO"/>
+              </w:rPr>
+              <w:t>PASSWORD</w:t>
+            </w:r>
+          </w:p>
+        </w:tc>
+      </w:tr>
+      <w:tr>
+        <w:tc>
+          <w:tcPr>
+            <w:tcW w:w="2973" w:type="dxa"/>
+          </w:tcPr>
+          <w:p>
+            <w:pPr>
+              <w:pStyle w:val="TextoNormal"/>
+              <w:ind w:left="0"/>
+              <w:jc w:val="left"/>
+              <w:rPr>
+                <w:noProof/>
+                <w:lang w:val="es-ES_tradnl" w:eastAsia="es-CO"/>
+              </w:rPr>
+            </w:pPr>
+            <w:r>
+              <w:rPr>
+                <w:noProof/>
+                <w:lang w:val="es-ES_tradnl" w:eastAsia="es-CO"/>
+              </w:rPr>
+              <w:t>Administrador Sitio Web</w:t>
+            </w:r>
+          </w:p>
+        </w:tc>
+        <w:tc>
+          <w:tcPr>
+            <w:tcW w:w="2974" w:type="dxa"/>
+          </w:tcPr>
+          <w:p>
+            <w:pPr>
+              <w:spacing w:line="239" w:lineRule="auto"/>
+              <w:ind w:left="0"/>
+              <w:rPr>
+                <w:rFonts w:eastAsia="Tahoma"/>
+                <w:color w:val="2E74B5" w:themeColor="accent1" w:themeShade="BF"/>
+              </w:rPr>
+            </w:pPr>
+            <w:hyperlink r:id="rId11" w:history="1">
+              <w:r>
+                <w:rPr>
+                  <w:rStyle w:val="Hipervnculo"/>
+                  <w:color w:val="2E74B5" w:themeColor="accent1" w:themeShade="BF"/>
+                </w:rPr>
+                <w:t>rocendo89@hotmail.com</w:t>
+              </w:r>
+            </w:hyperlink>
+          </w:p>
+        </w:tc>
+        <w:tc>
+          <w:tcPr>
+            <w:tcW w:w="2974" w:type="dxa"/>
+          </w:tcPr>
+          <w:p>
+            <w:pPr>
+              <w:spacing w:line="239" w:lineRule="auto"/>
+              <w:ind w:left="0"/>
+              <w:rPr>
+                <w:rFonts w:eastAsia="Tahoma"/>
+                <w:color w:val="2E74B5" w:themeColor="accent1" w:themeShade="BF"/>
+              </w:rPr>
+            </w:pPr>
+            <w:r>
+              <w:rPr>
+                <w:rFonts w:eastAsia="Tahoma"/>
+                <w:color w:val="2E74B5" w:themeColor="accent1" w:themeShade="BF"/>
+              </w:rPr>
+              <w:t>Andres123*</w:t>
+            </w:r>
+          </w:p>
+        </w:tc>
+      </w:tr>
+      <w:tr>
+        <w:tc>
+          <w:tcPr>
+            <w:tcW w:w="2973" w:type="dxa"/>
+          </w:tcPr>
+          <w:p>
+            <w:pPr>
+              <w:pStyle w:val="TextoNormal"/>
+              <w:ind w:left="0"/>
+              <w:jc w:val="left"/>
+              <w:rPr>
+                <w:noProof/>
+                <w:lang w:val="es-ES_tradnl" w:eastAsia="es-CO"/>
+              </w:rPr>
+            </w:pPr>
+            <w:r>
+              <w:rPr>
+                <w:noProof/>
+                <w:lang w:val="es-ES_tradnl" w:eastAsia="es-CO"/>
+              </w:rPr>
+              <w:t>Medico Sitio Web</w:t>
+            </w:r>
+          </w:p>
+        </w:tc>
+        <w:tc>
+          <w:tcPr>
+            <w:tcW w:w="2974" w:type="dxa"/>
+          </w:tcPr>
+          <w:p>
+            <w:pPr>
+              <w:spacing w:line="239" w:lineRule="auto"/>
+              <w:ind w:left="0"/>
+              <w:rPr>
+                <w:rFonts w:eastAsia="Tahoma"/>
+                <w:color w:val="2E74B5" w:themeColor="accent1" w:themeShade="BF"/>
+              </w:rPr>
+            </w:pPr>
+            <w:r>
+              <w:rPr>
+                <w:rFonts w:eastAsia="Tahoma"/>
+                <w:color w:val="2E74B5" w:themeColor="accent1" w:themeShade="BF"/>
+              </w:rPr>
+              <w:t>escarponi@gmail.com</w:t>
+            </w:r>
+          </w:p>
+        </w:tc>
+        <w:tc>
+          <w:tcPr>
+            <w:tcW w:w="2974" w:type="dxa"/>
+          </w:tcPr>
+          <w:p>
+            <w:pPr>
+              <w:spacing w:line="239" w:lineRule="auto"/>
+              <w:ind w:left="0"/>
+              <w:rPr>
+                <w:rFonts w:eastAsia="Tahoma"/>
+                <w:color w:val="2E74B5" w:themeColor="accent1" w:themeShade="BF"/>
+              </w:rPr>
+            </w:pPr>
+            <w:r>
+              <w:rPr>
+                <w:rFonts w:eastAsia="Tahoma"/>
+                <w:color w:val="2E74B5" w:themeColor="accent1" w:themeShade="BF"/>
+              </w:rPr>
+              <w:t>123456</w:t>
+            </w:r>
+          </w:p>
+        </w:tc>
+      </w:tr>
+      <w:tr>
+        <w:tc>
+          <w:tcPr>
+            <w:tcW w:w="2973" w:type="dxa"/>
+          </w:tcPr>
+          <w:p>
+            <w:pPr>
+              <w:pStyle w:val="TextoNormal"/>
+              <w:ind w:left="0"/>
+              <w:jc w:val="left"/>
+              <w:rPr>
+                <w:noProof/>
+                <w:lang w:val="es-ES_tradnl" w:eastAsia="es-CO"/>
+              </w:rPr>
+            </w:pPr>
+            <w:r>
+              <w:rPr>
+                <w:noProof/>
+                <w:lang w:val="es-ES_tradnl" w:eastAsia="es-CO"/>
+              </w:rPr>
+              <w:t>Usuario App</w:t>
+            </w:r>
+          </w:p>
+        </w:tc>
+        <w:tc>
+          <w:tcPr>
+            <w:tcW w:w="2974" w:type="dxa"/>
+          </w:tcPr>
+          <w:p>
+            <w:pPr>
+              <w:spacing w:line="239" w:lineRule="auto"/>
+              <w:ind w:left="0"/>
+              <w:rPr>
+                <w:rFonts w:eastAsia="Tahoma"/>
+                <w:color w:val="2E74B5" w:themeColor="accent1" w:themeShade="BF"/>
+              </w:rPr>
+            </w:pPr>
+            <w:r>
+              <w:rPr>
+                <w:rFonts w:eastAsia="Tahoma"/>
+                <w:color w:val="2E74B5" w:themeColor="accent1" w:themeShade="BF"/>
+              </w:rPr>
+              <w:t>casq89@gmail.com</w:t>
+            </w:r>
+          </w:p>
+        </w:tc>
+        <w:tc>
+          <w:tcPr>
+            <w:tcW w:w="2974" w:type="dxa"/>
+          </w:tcPr>
+          <w:p>
+            <w:pPr>
+              <w:spacing w:line="239" w:lineRule="auto"/>
+              <w:ind w:left="0"/>
+              <w:rPr>
+                <w:rFonts w:eastAsia="Tahoma"/>
+                <w:color w:val="2E74B5" w:themeColor="accent1" w:themeShade="BF"/>
+              </w:rPr>
+            </w:pPr>
+            <w:r>
+              <w:rPr>
+                <w:rFonts w:eastAsia="Tahoma"/>
+                <w:color w:val="2E74B5" w:themeColor="accent1" w:themeShade="BF"/>
+              </w:rPr>
+              <w:t>123456</w:t>
+            </w:r>
+          </w:p>
+        </w:tc>
+      </w:tr>
+      <w:tr>
+        <w:tc>
+          <w:tcPr>
+            <w:tcW w:w="2973" w:type="dxa"/>
+          </w:tcPr>
+          <w:p>
+            <w:pPr>
+              <w:pStyle w:val="TextoNormal"/>
+              <w:ind w:left="0"/>
+              <w:jc w:val="left"/>
+              <w:rPr>
+                <w:noProof/>
+                <w:lang w:val="es-ES_tradnl" w:eastAsia="es-CO"/>
+              </w:rPr>
+            </w:pPr>
+            <w:r>
+              <w:rPr>
+                <w:noProof/>
+                <w:lang w:val="es-ES_tradnl" w:eastAsia="es-CO"/>
+              </w:rPr>
+              <w:t>URL Backend</w:t>
+            </w:r>
+          </w:p>
+        </w:tc>
+        <w:tc>
+          <w:tcPr>
+            <w:tcW w:w="5948" w:type="dxa"/>
+            <w:gridSpan w:val="2"/>
+          </w:tcPr>
+          <w:p>
+            <w:pPr>
+              <w:spacing w:line="239" w:lineRule="auto"/>
+              <w:ind w:left="0"/>
+              <w:rPr>
+                <w:rFonts w:eastAsia="Tahoma"/>
+                <w:color w:val="2E74B5" w:themeColor="accent1" w:themeShade="BF"/>
+              </w:rPr>
+            </w:pPr>
+            <w:r>
+              <w:rPr>
+                <w:rFonts w:eastAsia="Tahoma"/>
+                <w:color w:val="2E74B5" w:themeColor="accent1" w:themeShade="BF"/>
+              </w:rPr>
+              <w:t>https://apihealth3.azurewebsites.net/</w:t>
+            </w:r>
+            <w:bookmarkStart w:id="11" w:name="_GoBack"/>
+            <w:bookmarkEnd w:id="11"/>
+          </w:p>
+        </w:tc>
+      </w:tr>
+      <w:tr>
+        <w:tc>
+          <w:tcPr>
+            <w:tcW w:w="2973" w:type="dxa"/>
+          </w:tcPr>
+          <w:p>
+            <w:pPr>
+              <w:pStyle w:val="TextoNormal"/>
+              <w:ind w:left="0"/>
+              <w:jc w:val="left"/>
+              <w:rPr>
+                <w:noProof/>
+                <w:lang w:val="es-ES_tradnl" w:eastAsia="es-CO"/>
+              </w:rPr>
+            </w:pPr>
+            <w:r>
+              <w:rPr>
+                <w:noProof/>
+                <w:lang w:val="es-ES_tradnl" w:eastAsia="es-CO"/>
+              </w:rPr>
+              <w:t>URL API</w:t>
+            </w:r>
+          </w:p>
+        </w:tc>
+        <w:tc>
+          <w:tcPr>
+            <w:tcW w:w="5948" w:type="dxa"/>
+            <w:gridSpan w:val="2"/>
+          </w:tcPr>
+          <w:p>
+            <w:pPr>
+              <w:pStyle w:val="TextoNormal"/>
+              <w:ind w:left="0"/>
+              <w:jc w:val="left"/>
+              <w:rPr>
+                <w:noProof/>
+                <w:color w:val="2E74B5" w:themeColor="accent1" w:themeShade="BF"/>
+                <w:lang w:val="es-ES_tradnl" w:eastAsia="es-CO"/>
+              </w:rPr>
+            </w:pPr>
+            <w:r>
+              <w:rPr>
+                <w:noProof/>
+                <w:color w:val="2E74B5" w:themeColor="accent1" w:themeShade="BF"/>
+                <w:lang w:val="es-ES_tradnl" w:eastAsia="es-CO"/>
+              </w:rPr>
+              <w:t>https://healthcenter3.azurewebsites.net/</w:t>
+            </w:r>
+          </w:p>
+        </w:tc>
+      </w:tr>
+      <w:tr>
+        <w:tc>
+          <w:tcPr>
+            <w:tcW w:w="2973" w:type="dxa"/>
+          </w:tcPr>
+          <w:p>
+            <w:pPr>
+              <w:pStyle w:val="TextoNormal"/>
+              <w:ind w:left="0"/>
+              <w:jc w:val="left"/>
+              <w:rPr>
+                <w:noProof/>
+                <w:lang w:val="es-ES_tradnl" w:eastAsia="es-CO"/>
+              </w:rPr>
+            </w:pPr>
+            <w:r>
+              <w:rPr>
+                <w:noProof/>
+                <w:lang w:val="es-ES_tradnl" w:eastAsia="es-CO"/>
+              </w:rPr>
+              <w:t>URL GIT</w:t>
+            </w:r>
+          </w:p>
+        </w:tc>
+        <w:tc>
+          <w:tcPr>
+            <w:tcW w:w="5948" w:type="dxa"/>
+            <w:gridSpan w:val="2"/>
+          </w:tcPr>
+          <w:p>
+            <w:pPr>
+              <w:spacing w:line="239" w:lineRule="auto"/>
+              <w:ind w:left="0"/>
+              <w:rPr>
+                <w:noProof/>
+                <w:color w:val="2E74B5" w:themeColor="accent1" w:themeShade="BF"/>
+                <w:lang w:eastAsia="es-CO"/>
+              </w:rPr>
+            </w:pPr>
+            <w:hyperlink r:id="rId12" w:history="1">
+              <w:r>
+                <w:rPr>
+                  <w:rStyle w:val="Hipervnculo"/>
+                  <w:color w:val="2E74B5" w:themeColor="accent1" w:themeShade="BF"/>
+                </w:rPr>
+                <w:t>https://gitlab.com/Rubbery89/HealthCenter.git</w:t>
+              </w:r>
+            </w:hyperlink>
+          </w:p>
+        </w:tc>
+      </w:tr>
+    </w:tbl>
+    <w:p>
+      <w:pPr>
+        <w:pStyle w:val="TextoNormal"/>
+        <w:rPr>
+          <w:b/>
+          <w:lang w:val="es-ES_tradnl"/>
+        </w:rPr>
+      </w:pPr>
+    </w:p>
+    <w:p>
+      <w:pPr>
         <w:pStyle w:val="Ttulo2"/>
         <w:ind w:right="51"/>
       </w:pPr>
-      <w:bookmarkStart w:id="11" w:name="_Toc510451218"/>
+      <w:bookmarkStart w:id="12" w:name="_Toc510451218"/>
+      <w:proofErr w:type="spellStart"/>
       <w:r>
         <w:lastRenderedPageBreak/>
         <w:t>Goals</w:t>
       </w:r>
-      <w:bookmarkEnd w:id="11"/>
+      <w:bookmarkEnd w:id="12"/>
+      <w:proofErr w:type="spellEnd"/>
     </w:p>
     <w:tbl>
       <w:tblPr>
@@ -2607,6 +3053,7 @@
         <w:pStyle w:val="TextoNormal"/>
         <w:rPr>
           <w:b/>
+          <w:lang w:val="es-ES_tradnl"/>
         </w:rPr>
       </w:pPr>
     </w:p>
@@ -2814,14 +3261,14 @@
         <w:lastRenderedPageBreak/>
         <w:t xml:space="preserve"> </w:t>
       </w:r>
-      <w:bookmarkStart w:id="12" w:name="_Toc510451219"/>
+      <w:bookmarkStart w:id="13" w:name="_Toc510451219"/>
       <w:r>
         <w:rPr>
           <w:rFonts w:eastAsia="Tahoma"/>
         </w:rPr>
         <w:t xml:space="preserve">Introducción </w:t>
       </w:r>
-      <w:bookmarkEnd w:id="12"/>
+      <w:bookmarkEnd w:id="13"/>
       <w:r>
         <w:rPr>
           <w:rFonts w:eastAsia="Tahoma"/>
@@ -2889,7 +3336,7 @@
           <w:rFonts w:eastAsia="Tahoma"/>
         </w:rPr>
       </w:pPr>
-      <w:bookmarkStart w:id="13" w:name="_Toc510451220"/>
+      <w:bookmarkStart w:id="14" w:name="_Toc510451220"/>
       <w:r>
         <w:rPr>
           <w:rFonts w:eastAsia="Tahoma"/>
@@ -2918,7 +3365,7 @@
         </w:rPr>
         <w:t>.</w:t>
       </w:r>
-      <w:bookmarkEnd w:id="13"/>
+      <w:bookmarkEnd w:id="14"/>
     </w:p>
     <w:p>
       <w:pPr>
@@ -2972,90 +3419,13 @@
       <w:r>
         <w:rPr>
           <w:noProof/>
+          <w:lang w:val="es-CO" w:eastAsia="es-CO"/>
         </w:rPr>
         <w:drawing>
           <wp:inline distT="0" distB="0" distL="0" distR="0" wp14:anchorId="39C340BB" wp14:editId="16C8E116">
             <wp:extent cx="5133975" cy="2776855"/>
             <wp:effectExtent l="0" t="0" r="9525" b="4445"/>
             <wp:docPr id="15" name="Imagen 15"/>
-            <wp:cNvGraphicFramePr>
-              <a:graphicFrameLocks xmlns:a="http://schemas.openxmlformats.org/drawingml/2006/main" noChangeAspect="1"/>
-            </wp:cNvGraphicFramePr>
-            <a:graphic xmlns:a="http://schemas.openxmlformats.org/drawingml/2006/main">
-              <a:graphicData uri="http://schemas.openxmlformats.org/drawingml/2006/picture">
-                <pic:pic xmlns:pic="http://schemas.openxmlformats.org/drawingml/2006/picture">
-                  <pic:nvPicPr>
-                    <pic:cNvPr id="1" name=""/>
-                    <pic:cNvPicPr/>
-                  </pic:nvPicPr>
-                  <pic:blipFill>
-                    <a:blip r:embed="rId12"/>
-                    <a:stretch>
-                      <a:fillRect/>
-                    </a:stretch>
-                  </pic:blipFill>
-                  <pic:spPr>
-                    <a:xfrm>
-                      <a:off x="0" y="0"/>
-                      <a:ext cx="5133975" cy="2776855"/>
-                    </a:xfrm>
-                    <a:prstGeom prst="rect">
-                      <a:avLst/>
-                    </a:prstGeom>
-                  </pic:spPr>
-                </pic:pic>
-              </a:graphicData>
-            </a:graphic>
-          </wp:inline>
-        </w:drawing>
-      </w:r>
-    </w:p>
-    <w:p>
-      <w:pPr>
-        <w:pStyle w:val="TextoNormal"/>
-        <w:ind w:left="993"/>
-        <w:rPr>
-          <w:rFonts w:eastAsia="Tahoma"/>
-          <w:lang w:val="es-ES_tradnl"/>
-        </w:rPr>
-      </w:pPr>
-    </w:p>
-    <w:p>
-      <w:pPr>
-        <w:pStyle w:val="TextoNormal"/>
-        <w:ind w:left="993"/>
-        <w:rPr>
-          <w:rFonts w:eastAsia="Tahoma"/>
-          <w:lang w:val="es-ES_tradnl"/>
-        </w:rPr>
-      </w:pPr>
-      <w:r>
-        <w:rPr>
-          <w:rFonts w:eastAsia="Tahoma"/>
-          <w:lang w:val="es-ES_tradnl"/>
-        </w:rPr>
-        <w:t>una vez autentificado en el sistema a este rol se le habilitará todas las respectivas opciones para parametrizar el sistema.</w:t>
-      </w:r>
-    </w:p>
-    <w:p>
-      <w:pPr>
-        <w:pStyle w:val="TextoNormal"/>
-        <w:ind w:left="993"/>
-        <w:rPr>
-          <w:rFonts w:eastAsia="Tahoma"/>
-          <w:lang w:val="es-ES_tradnl"/>
-        </w:rPr>
-      </w:pPr>
-      <w:r>
-        <w:rPr>
-          <w:noProof/>
-        </w:rPr>
-        <w:lastRenderedPageBreak/>
-        <w:drawing>
-          <wp:inline distT="0" distB="0" distL="0" distR="0" wp14:anchorId="1F1B22EC" wp14:editId="72A88E9A">
-            <wp:extent cx="5353050" cy="2865755"/>
-            <wp:effectExtent l="0" t="0" r="0" b="0"/>
-            <wp:docPr id="18" name="Imagen 18"/>
             <wp:cNvGraphicFramePr>
               <a:graphicFrameLocks xmlns:a="http://schemas.openxmlformats.org/drawingml/2006/main" noChangeAspect="1"/>
             </wp:cNvGraphicFramePr>
@@ -3075,7 +3445,7 @@
                   <pic:spPr>
                     <a:xfrm>
                       <a:off x="0" y="0"/>
-                      <a:ext cx="5353050" cy="2865755"/>
+                      <a:ext cx="5133975" cy="2776855"/>
                     </a:xfrm>
                     <a:prstGeom prst="rect">
                       <a:avLst/>
@@ -3107,16 +3477,13 @@
           <w:lang w:val="es-ES_tradnl"/>
         </w:rPr>
       </w:pPr>
-    </w:p>
-    <w:p>
-      <w:pPr>
-        <w:pStyle w:val="TextoNormal"/>
-        <w:ind w:left="993"/>
+      <w:r>
         <w:rPr>
           <w:rFonts w:eastAsia="Tahoma"/>
           <w:lang w:val="es-ES_tradnl"/>
         </w:rPr>
-      </w:pPr>
+        <w:t>una vez autentificado en el sistema a este rol se le habilitará todas las respectivas opciones para parametrizar el sistema.</w:t>
+      </w:r>
     </w:p>
     <w:p>
       <w:pPr>
@@ -3127,130 +3494,17 @@
           <w:lang w:val="es-ES_tradnl"/>
         </w:rPr>
       </w:pPr>
-    </w:p>
-    <w:p>
-      <w:pPr>
-        <w:pStyle w:val="TextoNormal"/>
-        <w:ind w:left="993"/>
-        <w:rPr>
-          <w:rFonts w:eastAsia="Tahoma"/>
-          <w:lang w:val="es-ES_tradnl"/>
-        </w:rPr>
-      </w:pPr>
-    </w:p>
-    <w:p>
-      <w:pPr>
-        <w:pStyle w:val="TextoNormal"/>
-        <w:ind w:left="993"/>
-        <w:rPr>
-          <w:rFonts w:eastAsia="Tahoma"/>
-          <w:lang w:val="es-ES_tradnl"/>
-        </w:rPr>
-      </w:pPr>
-    </w:p>
-    <w:p>
-      <w:pPr>
-        <w:pStyle w:val="TextoNormal"/>
-        <w:ind w:left="993"/>
-        <w:rPr>
-          <w:rFonts w:eastAsia="Tahoma"/>
-          <w:lang w:val="es-ES_tradnl"/>
-        </w:rPr>
-      </w:pPr>
-    </w:p>
-    <w:p>
-      <w:pPr>
-        <w:pStyle w:val="TextoNormal"/>
-        <w:ind w:left="993"/>
-        <w:rPr>
-          <w:rFonts w:eastAsia="Tahoma"/>
-          <w:lang w:val="es-ES_tradnl"/>
-        </w:rPr>
-      </w:pPr>
-    </w:p>
-    <w:p>
-      <w:pPr>
-        <w:pStyle w:val="TextoNormal"/>
-        <w:ind w:left="993"/>
-        <w:rPr>
-          <w:rFonts w:eastAsia="Tahoma"/>
-          <w:lang w:val="es-ES_tradnl"/>
-        </w:rPr>
-      </w:pPr>
-    </w:p>
-    <w:p>
-      <w:pPr>
-        <w:pStyle w:val="TextoNormal"/>
-        <w:ind w:left="993"/>
-        <w:rPr>
-          <w:rFonts w:eastAsia="Tahoma"/>
-          <w:lang w:val="es-ES_tradnl"/>
-        </w:rPr>
-      </w:pPr>
-    </w:p>
-    <w:p>
-      <w:pPr>
-        <w:pStyle w:val="TextoNormal"/>
-        <w:ind w:left="993"/>
-        <w:rPr>
-          <w:rFonts w:eastAsia="Tahoma"/>
-          <w:lang w:val="es-ES_tradnl"/>
-        </w:rPr>
-      </w:pPr>
-    </w:p>
-    <w:p>
-      <w:pPr>
-        <w:pStyle w:val="Ttulo5"/>
-        <w:rPr>
-          <w:rFonts w:eastAsia="Tahoma"/>
-        </w:rPr>
-      </w:pPr>
-      <w:r>
-        <w:rPr>
-          <w:rFonts w:eastAsia="Tahoma"/>
-        </w:rPr>
-        <w:t>Registro de médicos (parametrización del sistema).</w:t>
-      </w:r>
-    </w:p>
-    <w:p>
-      <w:pPr>
-        <w:pStyle w:val="TextoNormal"/>
-        <w:numPr>
-          <w:ilvl w:val="0"/>
-          <w:numId w:val="28"/>
-        </w:numPr>
-        <w:rPr>
-          <w:noProof/>
-          <w:lang w:val="en-US" w:eastAsia="en-US"/>
-        </w:rPr>
-      </w:pPr>
-      <w:r>
-        <w:rPr>
-          <w:rFonts w:eastAsia="Tahoma"/>
-          <w:lang w:val="es-ES_tradnl"/>
-        </w:rPr>
-        <w:t>En el menú de navegación de la página web esta la opción Register Medic:</w:t>
-      </w:r>
-    </w:p>
-    <w:p>
-      <w:pPr>
-        <w:pStyle w:val="TextoNormal"/>
-        <w:ind w:left="720"/>
-        <w:rPr>
-          <w:noProof/>
-          <w:lang w:val="en-US" w:eastAsia="en-US"/>
-        </w:rPr>
-      </w:pPr>
-      <w:r>
-        <w:rPr>
-          <w:noProof/>
+      <w:r>
+        <w:rPr>
+          <w:noProof/>
+          <w:lang w:val="es-CO" w:eastAsia="es-CO"/>
         </w:rPr>
         <w:lastRenderedPageBreak/>
         <w:drawing>
-          <wp:inline distT="0" distB="0" distL="0" distR="0" wp14:anchorId="13CA4DBD" wp14:editId="2FBFD5C1">
-            <wp:extent cx="5671185" cy="2789555"/>
-            <wp:effectExtent l="0" t="0" r="5715" b="0"/>
-            <wp:docPr id="19" name="Imagen 19"/>
+          <wp:inline distT="0" distB="0" distL="0" distR="0" wp14:anchorId="1F1B22EC" wp14:editId="72A88E9A">
+            <wp:extent cx="5353050" cy="2865755"/>
+            <wp:effectExtent l="0" t="0" r="0" b="0"/>
+            <wp:docPr id="18" name="Imagen 18"/>
             <wp:cNvGraphicFramePr>
               <a:graphicFrameLocks xmlns:a="http://schemas.openxmlformats.org/drawingml/2006/main" noChangeAspect="1"/>
             </wp:cNvGraphicFramePr>
@@ -3270,7 +3524,7 @@
                   <pic:spPr>
                     <a:xfrm>
                       <a:off x="0" y="0"/>
-                      <a:ext cx="5671185" cy="2789555"/>
+                      <a:ext cx="5353050" cy="2865755"/>
                     </a:xfrm>
                     <a:prstGeom prst="rect">
                       <a:avLst/>
@@ -3286,66 +3540,199 @@
     <w:p>
       <w:pPr>
         <w:pStyle w:val="TextoNormal"/>
+        <w:ind w:left="993"/>
+        <w:rPr>
+          <w:rFonts w:eastAsia="Tahoma"/>
+          <w:lang w:val="es-ES_tradnl"/>
+        </w:rPr>
+      </w:pPr>
+    </w:p>
+    <w:p>
+      <w:pPr>
+        <w:pStyle w:val="TextoNormal"/>
+        <w:ind w:left="993"/>
+        <w:rPr>
+          <w:rFonts w:eastAsia="Tahoma"/>
+          <w:lang w:val="es-ES_tradnl"/>
+        </w:rPr>
+      </w:pPr>
+    </w:p>
+    <w:p>
+      <w:pPr>
+        <w:pStyle w:val="TextoNormal"/>
+        <w:ind w:left="993"/>
+        <w:rPr>
+          <w:rFonts w:eastAsia="Tahoma"/>
+          <w:lang w:val="es-ES_tradnl"/>
+        </w:rPr>
+      </w:pPr>
+    </w:p>
+    <w:p>
+      <w:pPr>
+        <w:pStyle w:val="TextoNormal"/>
+        <w:ind w:left="993"/>
+        <w:rPr>
+          <w:rFonts w:eastAsia="Tahoma"/>
+          <w:lang w:val="es-ES_tradnl"/>
+        </w:rPr>
+      </w:pPr>
+    </w:p>
+    <w:p>
+      <w:pPr>
+        <w:pStyle w:val="TextoNormal"/>
+        <w:ind w:left="993"/>
+        <w:rPr>
+          <w:rFonts w:eastAsia="Tahoma"/>
+          <w:lang w:val="es-ES_tradnl"/>
+        </w:rPr>
+      </w:pPr>
+    </w:p>
+    <w:p>
+      <w:pPr>
+        <w:pStyle w:val="TextoNormal"/>
+        <w:ind w:left="993"/>
+        <w:rPr>
+          <w:rFonts w:eastAsia="Tahoma"/>
+          <w:lang w:val="es-ES_tradnl"/>
+        </w:rPr>
+      </w:pPr>
+    </w:p>
+    <w:p>
+      <w:pPr>
+        <w:pStyle w:val="TextoNormal"/>
+        <w:ind w:left="993"/>
+        <w:rPr>
+          <w:rFonts w:eastAsia="Tahoma"/>
+          <w:lang w:val="es-ES_tradnl"/>
+        </w:rPr>
+      </w:pPr>
+    </w:p>
+    <w:p>
+      <w:pPr>
+        <w:pStyle w:val="TextoNormal"/>
+        <w:ind w:left="993"/>
+        <w:rPr>
+          <w:rFonts w:eastAsia="Tahoma"/>
+          <w:lang w:val="es-ES_tradnl"/>
+        </w:rPr>
+      </w:pPr>
+    </w:p>
+    <w:p>
+      <w:pPr>
+        <w:pStyle w:val="TextoNormal"/>
+        <w:ind w:left="993"/>
+        <w:rPr>
+          <w:rFonts w:eastAsia="Tahoma"/>
+          <w:lang w:val="es-ES_tradnl"/>
+        </w:rPr>
+      </w:pPr>
+    </w:p>
+    <w:p>
+      <w:pPr>
+        <w:pStyle w:val="TextoNormal"/>
+        <w:ind w:left="993"/>
+        <w:rPr>
+          <w:rFonts w:eastAsia="Tahoma"/>
+          <w:lang w:val="es-ES_tradnl"/>
+        </w:rPr>
+      </w:pPr>
+    </w:p>
+    <w:p>
+      <w:pPr>
+        <w:pStyle w:val="TextoNormal"/>
+        <w:ind w:left="993"/>
+        <w:rPr>
+          <w:rFonts w:eastAsia="Tahoma"/>
+          <w:lang w:val="es-ES_tradnl"/>
+        </w:rPr>
+      </w:pPr>
+    </w:p>
+    <w:p>
+      <w:pPr>
+        <w:pStyle w:val="Ttulo5"/>
+        <w:rPr>
+          <w:rFonts w:eastAsia="Tahoma"/>
+        </w:rPr>
+      </w:pPr>
+      <w:r>
+        <w:rPr>
+          <w:rFonts w:eastAsia="Tahoma"/>
+        </w:rPr>
+        <w:t>Registro de médicos (parametrización del sistema).</w:t>
+      </w:r>
+    </w:p>
+    <w:p>
+      <w:pPr>
+        <w:pStyle w:val="TextoNormal"/>
+        <w:numPr>
+          <w:ilvl w:val="0"/>
+          <w:numId w:val="28"/>
+        </w:numPr>
+        <w:rPr>
+          <w:noProof/>
+          <w:lang w:val="es-CO" w:eastAsia="en-US"/>
+        </w:rPr>
+      </w:pPr>
+      <w:r>
+        <w:rPr>
+          <w:rFonts w:eastAsia="Tahoma"/>
+          <w:lang w:val="es-ES_tradnl"/>
+        </w:rPr>
+        <w:t xml:space="preserve">En el menú de navegación de la página web esta la opción </w:t>
+      </w:r>
+      <w:proofErr w:type="spellStart"/>
+      <w:r>
+        <w:rPr>
+          <w:rFonts w:eastAsia="Tahoma"/>
+          <w:lang w:val="es-ES_tradnl"/>
+        </w:rPr>
+        <w:t>Register</w:t>
+      </w:r>
+      <w:proofErr w:type="spellEnd"/>
+      <w:r>
+        <w:rPr>
+          <w:rFonts w:eastAsia="Tahoma"/>
+          <w:lang w:val="es-ES_tradnl"/>
+        </w:rPr>
+        <w:t xml:space="preserve"> </w:t>
+      </w:r>
+      <w:proofErr w:type="spellStart"/>
+      <w:r>
+        <w:rPr>
+          <w:rFonts w:eastAsia="Tahoma"/>
+          <w:lang w:val="es-ES_tradnl"/>
+        </w:rPr>
+        <w:t>Medic</w:t>
+      </w:r>
+      <w:proofErr w:type="spellEnd"/>
+      <w:r>
+        <w:rPr>
+          <w:rFonts w:eastAsia="Tahoma"/>
+          <w:lang w:val="es-ES_tradnl"/>
+        </w:rPr>
+        <w:t>:</w:t>
+      </w:r>
+    </w:p>
+    <w:p>
+      <w:pPr>
+        <w:pStyle w:val="TextoNormal"/>
         <w:ind w:left="720"/>
         <w:rPr>
           <w:noProof/>
           <w:lang w:val="en-US" w:eastAsia="en-US"/>
         </w:rPr>
       </w:pPr>
-    </w:p>
-    <w:p>
-      <w:pPr>
-        <w:pStyle w:val="TextoNormal"/>
-        <w:ind w:left="0"/>
-        <w:rPr>
-          <w:noProof/>
-        </w:rPr>
-      </w:pPr>
-    </w:p>
-    <w:p>
-      <w:pPr>
-        <w:pStyle w:val="TextoNormal"/>
-        <w:ind w:left="0"/>
-        <w:rPr>
-          <w:noProof/>
-        </w:rPr>
-      </w:pPr>
-      <w:r>
-        <w:rPr>
-          <w:noProof/>
-        </w:rPr>
-        <w:t xml:space="preserve">           </w:t>
-      </w:r>
-      <w:r>
-        <w:rPr>
-          <w:noProof/>
-        </w:rPr>
-        <w:t>La cual solicitara cada uno de los campos que se visualizan en la imagen como obligatorios</w:t>
-      </w:r>
-      <w:r>
-        <w:rPr>
-          <w:noProof/>
-        </w:rPr>
-        <w:t>:</w:t>
-      </w:r>
-    </w:p>
-    <w:p>
-      <w:pPr>
-        <w:pStyle w:val="TextoNormal"/>
-        <w:ind w:left="0"/>
-        <w:rPr>
-          <w:noProof/>
-        </w:rPr>
-      </w:pPr>
-      <w:r>
-        <w:rPr>
-          <w:noProof/>
-        </w:rPr>
+      <w:r>
+        <w:rPr>
+          <w:noProof/>
+          <w:lang w:val="es-CO" w:eastAsia="es-CO"/>
+        </w:rPr>
+        <w:lastRenderedPageBreak/>
         <w:drawing>
-          <wp:inline distT="0" distB="0" distL="0" distR="0" wp14:anchorId="6072C986" wp14:editId="65A93B22">
-            <wp:extent cx="5671185" cy="2785745"/>
+          <wp:inline distT="0" distB="0" distL="0" distR="0" wp14:anchorId="13CA4DBD" wp14:editId="2FBFD5C1">
+            <wp:extent cx="5671185" cy="2789555"/>
             <wp:effectExtent l="0" t="0" r="5715" b="0"/>
-            <wp:docPr id="21" name="Imagen 21"/>
+            <wp:docPr id="19" name="Imagen 19"/>
             <wp:cNvGraphicFramePr>
               <a:graphicFrameLocks xmlns:a="http://schemas.openxmlformats.org/drawingml/2006/main" noChangeAspect="1"/>
             </wp:cNvGraphicFramePr>
@@ -3365,7 +3752,7 @@
                   <pic:spPr>
                     <a:xfrm>
                       <a:off x="0" y="0"/>
-                      <a:ext cx="5671185" cy="2785745"/>
+                      <a:ext cx="5671185" cy="2789555"/>
                     </a:xfrm>
                     <a:prstGeom prst="rect">
                       <a:avLst/>
@@ -3381,17 +3768,21 @@
     <w:p>
       <w:pPr>
         <w:pStyle w:val="TextoNormal"/>
+        <w:ind w:left="720"/>
+        <w:rPr>
+          <w:noProof/>
+          <w:lang w:val="en-US" w:eastAsia="en-US"/>
+        </w:rPr>
+      </w:pPr>
+    </w:p>
+    <w:p>
+      <w:pPr>
+        <w:pStyle w:val="TextoNormal"/>
         <w:ind w:left="0"/>
         <w:rPr>
           <w:noProof/>
         </w:rPr>
       </w:pPr>
-      <w:r>
-        <w:rPr>
-          <w:noProof/>
-        </w:rPr>
-        <w:t>De no estar diligenciado el sistema arrojara las respectivas advertencias:</w:t>
-      </w:r>
     </w:p>
     <w:p>
       <w:pPr>
@@ -3405,12 +3796,39 @@
         <w:rPr>
           <w:noProof/>
         </w:rPr>
-        <w:lastRenderedPageBreak/>
+        <w:t xml:space="preserve">           </w:t>
+      </w:r>
+      <w:r>
+        <w:rPr>
+          <w:noProof/>
+        </w:rPr>
+        <w:t>La cual solicitara cada uno de los campos que se visualizan en la imagen como obligatorios</w:t>
+      </w:r>
+      <w:r>
+        <w:rPr>
+          <w:noProof/>
+        </w:rPr>
+        <w:t>:</w:t>
+      </w:r>
+    </w:p>
+    <w:p>
+      <w:pPr>
+        <w:pStyle w:val="TextoNormal"/>
+        <w:ind w:left="0"/>
+        <w:rPr>
+          <w:noProof/>
+        </w:rPr>
+      </w:pPr>
+      <w:r>
+        <w:rPr>
+          <w:noProof/>
+          <w:lang w:val="es-CO" w:eastAsia="es-CO"/>
+        </w:rPr>
         <w:drawing>
-          <wp:inline distT="0" distB="0" distL="0" distR="0" wp14:anchorId="0A9892F8" wp14:editId="3F38E355">
-            <wp:extent cx="5671185" cy="2799715"/>
-            <wp:effectExtent l="0" t="0" r="5715" b="635"/>
-            <wp:docPr id="23" name="Imagen 23"/>
+          <wp:inline distT="0" distB="0" distL="0" distR="0" wp14:anchorId="6072C986" wp14:editId="65A93B22">
+            <wp:extent cx="5671185" cy="2785745"/>
+            <wp:effectExtent l="0" t="0" r="5715" b="0"/>
+            <wp:docPr id="21" name="Imagen 21"/>
             <wp:cNvGraphicFramePr>
               <a:graphicFrameLocks xmlns:a="http://schemas.openxmlformats.org/drawingml/2006/main" noChangeAspect="1"/>
             </wp:cNvGraphicFramePr>
@@ -3430,6 +3848,72 @@
                   <pic:spPr>
                     <a:xfrm>
                       <a:off x="0" y="0"/>
+                      <a:ext cx="5671185" cy="2785745"/>
+                    </a:xfrm>
+                    <a:prstGeom prst="rect">
+                      <a:avLst/>
+                    </a:prstGeom>
+                  </pic:spPr>
+                </pic:pic>
+              </a:graphicData>
+            </a:graphic>
+          </wp:inline>
+        </w:drawing>
+      </w:r>
+    </w:p>
+    <w:p>
+      <w:pPr>
+        <w:pStyle w:val="TextoNormal"/>
+        <w:ind w:left="0"/>
+        <w:rPr>
+          <w:noProof/>
+        </w:rPr>
+      </w:pPr>
+      <w:r>
+        <w:rPr>
+          <w:noProof/>
+        </w:rPr>
+        <w:t>De no estar diligenciado el sistema arrojara las respectivas advertencias:</w:t>
+      </w:r>
+    </w:p>
+    <w:p>
+      <w:pPr>
+        <w:pStyle w:val="TextoNormal"/>
+        <w:ind w:left="0"/>
+        <w:rPr>
+          <w:noProof/>
+        </w:rPr>
+      </w:pPr>
+      <w:r>
+        <w:rPr>
+          <w:noProof/>
+          <w:lang w:val="es-CO" w:eastAsia="es-CO"/>
+        </w:rPr>
+        <w:lastRenderedPageBreak/>
+        <w:drawing>
+          <wp:inline distT="0" distB="0" distL="0" distR="0" wp14:anchorId="0A9892F8" wp14:editId="3F38E355">
+            <wp:extent cx="5671185" cy="2799715"/>
+            <wp:effectExtent l="0" t="0" r="5715" b="635"/>
+            <wp:docPr id="23" name="Imagen 23"/>
+            <wp:cNvGraphicFramePr>
+              <a:graphicFrameLocks xmlns:a="http://schemas.openxmlformats.org/drawingml/2006/main" noChangeAspect="1"/>
+            </wp:cNvGraphicFramePr>
+            <a:graphic xmlns:a="http://schemas.openxmlformats.org/drawingml/2006/main">
+              <a:graphicData uri="http://schemas.openxmlformats.org/drawingml/2006/picture">
+                <pic:pic xmlns:pic="http://schemas.openxmlformats.org/drawingml/2006/picture">
+                  <pic:nvPicPr>
+                    <pic:cNvPr id="1" name=""/>
+                    <pic:cNvPicPr/>
+                  </pic:nvPicPr>
+                  <pic:blipFill>
+                    <a:blip r:embed="rId17"/>
+                    <a:stretch>
+                      <a:fillRect/>
+                    </a:stretch>
+                  </pic:blipFill>
+                  <pic:spPr>
+                    <a:xfrm>
+                      <a:off x="0" y="0"/>
                       <a:ext cx="5671185" cy="2799715"/>
                     </a:xfrm>
                     <a:prstGeom prst="rect">
@@ -3505,6 +3989,7 @@
         <w:rPr>
           <w:rFonts w:eastAsia="Tahoma"/>
           <w:noProof/>
+          <w:lang w:val="es-CO" w:eastAsia="es-CO"/>
         </w:rPr>
         <w:drawing>
           <wp:inline distT="0" distB="0" distL="0" distR="0">
@@ -3524,7 +4009,7 @@
                     </pic:cNvPicPr>
                   </pic:nvPicPr>
                   <pic:blipFill>
-                    <a:blip r:embed="rId17">
+                    <a:blip r:embed="rId18">
                       <a:extLst>
                         <a:ext uri="{28A0092B-C50C-407E-A947-70E740481C1C}">
                           <a14:useLocalDpi xmlns:a14="http://schemas.microsoft.com/office/drawing/2010/main" val="0"/>
@@ -3640,123 +4125,13 @@
       <w:r>
         <w:rPr>
           <w:noProof/>
+          <w:lang w:val="es-CO" w:eastAsia="es-CO"/>
         </w:rPr>
         <w:drawing>
           <wp:inline distT="0" distB="0" distL="0" distR="0" wp14:anchorId="1D521631" wp14:editId="2E72064D">
             <wp:extent cx="5153025" cy="2800350"/>
             <wp:effectExtent l="0" t="0" r="9525" b="0"/>
             <wp:docPr id="8" name="Imagen 8"/>
-            <wp:cNvGraphicFramePr>
-              <a:graphicFrameLocks xmlns:a="http://schemas.openxmlformats.org/drawingml/2006/main" noChangeAspect="1"/>
-            </wp:cNvGraphicFramePr>
-            <a:graphic xmlns:a="http://schemas.openxmlformats.org/drawingml/2006/main">
-              <a:graphicData uri="http://schemas.openxmlformats.org/drawingml/2006/picture">
-                <pic:pic xmlns:pic="http://schemas.openxmlformats.org/drawingml/2006/picture">
-                  <pic:nvPicPr>
-                    <pic:cNvPr id="1" name=""/>
-                    <pic:cNvPicPr/>
-                  </pic:nvPicPr>
-                  <pic:blipFill>
-                    <a:blip r:embed="rId18"/>
-                    <a:stretch>
-                      <a:fillRect/>
-                    </a:stretch>
-                  </pic:blipFill>
-                  <pic:spPr>
-                    <a:xfrm>
-                      <a:off x="0" y="0"/>
-                      <a:ext cx="5153025" cy="2800350"/>
-                    </a:xfrm>
-                    <a:prstGeom prst="rect">
-                      <a:avLst/>
-                    </a:prstGeom>
-                  </pic:spPr>
-                </pic:pic>
-              </a:graphicData>
-            </a:graphic>
-          </wp:inline>
-        </w:drawing>
-      </w:r>
-    </w:p>
-    <w:p>
-      <w:pPr>
-        <w:pStyle w:val="TextoNormal"/>
-        <w:rPr>
-          <w:noProof/>
-        </w:rPr>
-      </w:pPr>
-    </w:p>
-    <w:p>
-      <w:pPr>
-        <w:pStyle w:val="TextoNormal"/>
-        <w:rPr>
-          <w:rFonts w:eastAsia="Tahoma"/>
-        </w:rPr>
-      </w:pPr>
-      <w:r>
-        <w:rPr>
-          <w:noProof/>
-        </w:rPr>
-        <w:t xml:space="preserve"> </w:t>
-      </w:r>
-    </w:p>
-    <w:p>
-      <w:pPr>
-        <w:pStyle w:val="TextoNormal"/>
-        <w:rPr>
-          <w:noProof/>
-          <w:lang w:val="es-CO" w:eastAsia="en-US"/>
-        </w:rPr>
-      </w:pPr>
-      <w:r>
-        <w:rPr>
-          <w:noProof/>
-          <w:lang w:val="es-CO" w:eastAsia="en-US"/>
-        </w:rPr>
-        <w:t>El sistema tien</w:t>
-      </w:r>
-      <w:r>
-        <w:rPr>
-          <w:noProof/>
-          <w:lang w:val="es-CO" w:eastAsia="en-US"/>
-        </w:rPr>
-        <w:t>e jornadas de trabajo programadas hasta final de este mes, es decir que si el administrador trata de ingresar una fecha(date agenda start) en este rango o anterior, el sistema se lo impedira solo puede ingresar fechas superiores, o sea que debe seleccionar el dia inicial a parametrizar el 1 de junio para este caso, y en base a la cantidad de dias seleccionados se replicara esta misma parametrizacion de dias de trabajo (dias seleccionados pueden ser 15 dias o un mes), el sistema programara automaticamente los 15 dias o el mes en base al dia de inicio de la parametrizacion</w:t>
-      </w:r>
-      <w:r>
-        <w:rPr>
-          <w:noProof/>
-          <w:lang w:val="es-CO" w:eastAsia="en-US"/>
-        </w:rPr>
-        <w:t>:</w:t>
-      </w:r>
-    </w:p>
-    <w:p>
-      <w:pPr>
-        <w:pStyle w:val="TextoNormal"/>
-        <w:rPr>
-          <w:noProof/>
-          <w:lang w:val="es-CO" w:eastAsia="en-US"/>
-        </w:rPr>
-      </w:pPr>
-    </w:p>
-    <w:p>
-      <w:pPr>
-        <w:pStyle w:val="TextoNormal"/>
-        <w:rPr>
-          <w:noProof/>
-          <w:lang w:eastAsia="en-US"/>
-        </w:rPr>
-      </w:pPr>
-      <w:r>
-        <w:rPr>
-          <w:noProof/>
-        </w:rPr>
-        <w:lastRenderedPageBreak/>
-        <w:drawing>
-          <wp:inline distT="0" distB="0" distL="0" distR="0" wp14:anchorId="1E737F41" wp14:editId="0D244A4D">
-            <wp:extent cx="5447305" cy="2657475"/>
-            <wp:effectExtent l="0" t="0" r="1270" b="0"/>
-            <wp:docPr id="9" name="Imagen 9"/>
             <wp:cNvGraphicFramePr>
               <a:graphicFrameLocks xmlns:a="http://schemas.openxmlformats.org/drawingml/2006/main" noChangeAspect="1"/>
             </wp:cNvGraphicFramePr>
@@ -3776,7 +4151,7 @@
                   <pic:spPr>
                     <a:xfrm>
                       <a:off x="0" y="0"/>
-                      <a:ext cx="5448647" cy="2658130"/>
+                      <a:ext cx="5153025" cy="2800350"/>
                     </a:xfrm>
                     <a:prstGeom prst="rect">
                       <a:avLst/>
@@ -3794,34 +4169,81 @@
         <w:pStyle w:val="TextoNormal"/>
         <w:rPr>
           <w:noProof/>
+        </w:rPr>
+      </w:pPr>
+    </w:p>
+    <w:p>
+      <w:pPr>
+        <w:pStyle w:val="TextoNormal"/>
+        <w:rPr>
+          <w:rFonts w:eastAsia="Tahoma"/>
+        </w:rPr>
+      </w:pPr>
+      <w:r>
+        <w:rPr>
+          <w:noProof/>
+        </w:rPr>
+        <w:t xml:space="preserve"> </w:t>
+      </w:r>
+    </w:p>
+    <w:p>
+      <w:pPr>
+        <w:pStyle w:val="TextoNormal"/>
+        <w:rPr>
+          <w:noProof/>
+          <w:lang w:val="es-CO" w:eastAsia="en-US"/>
+        </w:rPr>
+      </w:pPr>
+      <w:r>
+        <w:rPr>
+          <w:noProof/>
+          <w:lang w:val="es-CO" w:eastAsia="en-US"/>
+        </w:rPr>
+        <w:t>El sistema tien</w:t>
+      </w:r>
+      <w:r>
+        <w:rPr>
+          <w:noProof/>
+          <w:lang w:val="es-CO" w:eastAsia="en-US"/>
+        </w:rPr>
+        <w:t>e jornadas de trabajo programadas hasta final de este mes, es decir que si el administrador trata de ingresar una fecha(date agenda start) en este rango o anterior, el sistema se lo impedira solo puede ingresar fechas superiores, o sea que debe seleccionar el dia inicial a parametrizar el 1 de junio para este caso, y en base a la cantidad de dias seleccionados se replicara esta misma parametrizacion de dias de trabajo (dias seleccionados pueden ser 15 dias o un mes), el sistema programara automaticamente los 15 dias o el mes en base al dia de inicio de la parametrizacion</w:t>
+      </w:r>
+      <w:r>
+        <w:rPr>
+          <w:noProof/>
+          <w:lang w:val="es-CO" w:eastAsia="en-US"/>
+        </w:rPr>
+        <w:t>:</w:t>
+      </w:r>
+    </w:p>
+    <w:p>
+      <w:pPr>
+        <w:pStyle w:val="TextoNormal"/>
+        <w:rPr>
+          <w:noProof/>
+          <w:lang w:val="es-CO" w:eastAsia="en-US"/>
+        </w:rPr>
+      </w:pPr>
+    </w:p>
+    <w:p>
+      <w:pPr>
+        <w:pStyle w:val="TextoNormal"/>
+        <w:rPr>
+          <w:noProof/>
           <w:lang w:eastAsia="en-US"/>
         </w:rPr>
       </w:pPr>
       <w:r>
         <w:rPr>
           <w:noProof/>
-          <w:lang w:eastAsia="en-US"/>
-        </w:rPr>
-        <w:t>El sistema arroja una alerta ya que no ha seleccionado la cantidad de dias a parametrizar, y aun si selecciona los dias a parametrizar el sistema restringiria ya que la fecha 27 de mayo ya esta parametrizada en el sistema.</w:t>
-      </w:r>
-    </w:p>
-    <w:p>
-      <w:pPr>
-        <w:pStyle w:val="TextoNormal"/>
-        <w:rPr>
-          <w:noProof/>
-          <w:lang w:eastAsia="en-US"/>
-        </w:rPr>
-      </w:pPr>
-      <w:r>
-        <w:rPr>
-          <w:noProof/>
-        </w:rPr>
+          <w:lang w:val="es-CO" w:eastAsia="es-CO"/>
+        </w:rPr>
+        <w:lastRenderedPageBreak/>
         <w:drawing>
-          <wp:inline distT="0" distB="0" distL="0" distR="0" wp14:anchorId="0448963C" wp14:editId="42F49241">
-            <wp:extent cx="5410200" cy="2795905"/>
-            <wp:effectExtent l="0" t="0" r="0" b="4445"/>
-            <wp:docPr id="10" name="Imagen 10"/>
+          <wp:inline distT="0" distB="0" distL="0" distR="0" wp14:anchorId="1E737F41" wp14:editId="0D244A4D">
+            <wp:extent cx="5447305" cy="2657475"/>
+            <wp:effectExtent l="0" t="0" r="1270" b="0"/>
+            <wp:docPr id="9" name="Imagen 9"/>
             <wp:cNvGraphicFramePr>
               <a:graphicFrameLocks xmlns:a="http://schemas.openxmlformats.org/drawingml/2006/main" noChangeAspect="1"/>
             </wp:cNvGraphicFramePr>
@@ -3841,6 +4263,72 @@
                   <pic:spPr>
                     <a:xfrm>
                       <a:off x="0" y="0"/>
+                      <a:ext cx="5448647" cy="2658130"/>
+                    </a:xfrm>
+                    <a:prstGeom prst="rect">
+                      <a:avLst/>
+                    </a:prstGeom>
+                  </pic:spPr>
+                </pic:pic>
+              </a:graphicData>
+            </a:graphic>
+          </wp:inline>
+        </w:drawing>
+      </w:r>
+    </w:p>
+    <w:p>
+      <w:pPr>
+        <w:pStyle w:val="TextoNormal"/>
+        <w:rPr>
+          <w:noProof/>
+          <w:lang w:eastAsia="en-US"/>
+        </w:rPr>
+      </w:pPr>
+      <w:r>
+        <w:rPr>
+          <w:noProof/>
+          <w:lang w:eastAsia="en-US"/>
+        </w:rPr>
+        <w:t>El sistema arroja una alerta ya que no ha seleccionado la cantidad de dias a parametrizar, y aun si selecciona los dias a parametrizar el sistema restringiria ya que la fecha 27 de mayo ya esta parametrizada en el sistema.</w:t>
+      </w:r>
+    </w:p>
+    <w:p>
+      <w:pPr>
+        <w:pStyle w:val="TextoNormal"/>
+        <w:rPr>
+          <w:noProof/>
+          <w:lang w:eastAsia="en-US"/>
+        </w:rPr>
+      </w:pPr>
+      <w:r>
+        <w:rPr>
+          <w:noProof/>
+          <w:lang w:val="es-CO" w:eastAsia="es-CO"/>
+        </w:rPr>
+        <w:drawing>
+          <wp:inline distT="0" distB="0" distL="0" distR="0" wp14:anchorId="0448963C" wp14:editId="42F49241">
+            <wp:extent cx="5410200" cy="2795905"/>
+            <wp:effectExtent l="0" t="0" r="0" b="4445"/>
+            <wp:docPr id="10" name="Imagen 10"/>
+            <wp:cNvGraphicFramePr>
+              <a:graphicFrameLocks xmlns:a="http://schemas.openxmlformats.org/drawingml/2006/main" noChangeAspect="1"/>
+            </wp:cNvGraphicFramePr>
+            <a:graphic xmlns:a="http://schemas.openxmlformats.org/drawingml/2006/main">
+              <a:graphicData uri="http://schemas.openxmlformats.org/drawingml/2006/picture">
+                <pic:pic xmlns:pic="http://schemas.openxmlformats.org/drawingml/2006/picture">
+                  <pic:nvPicPr>
+                    <pic:cNvPr id="1" name=""/>
+                    <pic:cNvPicPr/>
+                  </pic:nvPicPr>
+                  <pic:blipFill>
+                    <a:blip r:embed="rId21"/>
+                    <a:stretch>
+                      <a:fillRect/>
+                    </a:stretch>
+                  </pic:blipFill>
+                  <pic:spPr>
+                    <a:xfrm>
+                      <a:off x="0" y="0"/>
                       <a:ext cx="5410200" cy="2795905"/>
                     </a:xfrm>
                     <a:prstGeom prst="rect">
@@ -3890,6 +4378,7 @@
       <w:r>
         <w:rPr>
           <w:noProof/>
+          <w:lang w:val="es-CO" w:eastAsia="es-CO"/>
         </w:rPr>
         <w:lastRenderedPageBreak/>
         <w:drawing>
@@ -3910,7 +4399,7 @@
                     </pic:cNvPicPr>
                   </pic:nvPicPr>
                   <pic:blipFill>
-                    <a:blip r:embed="rId21" cstate="print">
+                    <a:blip r:embed="rId22" cstate="print">
                       <a:extLst>
                         <a:ext uri="{28A0092B-C50C-407E-A947-70E740481C1C}">
                           <a14:useLocalDpi xmlns:a14="http://schemas.microsoft.com/office/drawing/2010/main" val="0"/>
@@ -3978,62 +4467,13 @@
       <w:r>
         <w:rPr>
           <w:noProof/>
+          <w:lang w:val="es-CO" w:eastAsia="es-CO"/>
         </w:rPr>
         <w:drawing>
           <wp:inline distT="0" distB="0" distL="0" distR="0" wp14:anchorId="1757E575" wp14:editId="00B25F88">
             <wp:extent cx="5671185" cy="2783205"/>
             <wp:effectExtent l="0" t="0" r="5715" b="0"/>
             <wp:docPr id="11" name="Imagen 11"/>
-            <wp:cNvGraphicFramePr>
-              <a:graphicFrameLocks xmlns:a="http://schemas.openxmlformats.org/drawingml/2006/main" noChangeAspect="1"/>
-            </wp:cNvGraphicFramePr>
-            <a:graphic xmlns:a="http://schemas.openxmlformats.org/drawingml/2006/main">
-              <a:graphicData uri="http://schemas.openxmlformats.org/drawingml/2006/picture">
-                <pic:pic xmlns:pic="http://schemas.openxmlformats.org/drawingml/2006/picture">
-                  <pic:nvPicPr>
-                    <pic:cNvPr id="1" name=""/>
-                    <pic:cNvPicPr/>
-                  </pic:nvPicPr>
-                  <pic:blipFill>
-                    <a:blip r:embed="rId22"/>
-                    <a:stretch>
-                      <a:fillRect/>
-                    </a:stretch>
-                  </pic:blipFill>
-                  <pic:spPr>
-                    <a:xfrm>
-                      <a:off x="0" y="0"/>
-                      <a:ext cx="5671185" cy="2783205"/>
-                    </a:xfrm>
-                    <a:prstGeom prst="rect">
-                      <a:avLst/>
-                    </a:prstGeom>
-                  </pic:spPr>
-                </pic:pic>
-              </a:graphicData>
-            </a:graphic>
-          </wp:inline>
-        </w:drawing>
-      </w:r>
-    </w:p>
-    <w:p>
-      <w:pPr>
-        <w:pStyle w:val="TextoNormal"/>
-        <w:rPr>
-          <w:noProof/>
-          <w:lang w:eastAsia="en-US"/>
-        </w:rPr>
-      </w:pPr>
-      <w:r>
-        <w:rPr>
-          <w:noProof/>
-        </w:rPr>
-        <w:lastRenderedPageBreak/>
-        <w:drawing>
-          <wp:inline distT="0" distB="0" distL="0" distR="0" wp14:anchorId="6FB51CAF" wp14:editId="292FE679">
-            <wp:extent cx="5572125" cy="4107188"/>
-            <wp:effectExtent l="0" t="0" r="0" b="7620"/>
-            <wp:docPr id="26" name="Imagen 26"/>
             <wp:cNvGraphicFramePr>
               <a:graphicFrameLocks xmlns:a="http://schemas.openxmlformats.org/drawingml/2006/main" noChangeAspect="1"/>
             </wp:cNvGraphicFramePr>
@@ -4053,7 +4493,7 @@
                   <pic:spPr>
                     <a:xfrm>
                       <a:off x="0" y="0"/>
-                      <a:ext cx="5572797" cy="4107683"/>
+                      <a:ext cx="5671185" cy="2783205"/>
                     </a:xfrm>
                     <a:prstGeom prst="rect">
                       <a:avLst/>
@@ -4069,84 +4509,22 @@
     <w:p>
       <w:pPr>
         <w:pStyle w:val="TextoNormal"/>
-        <w:ind w:left="0"/>
         <w:rPr>
           <w:noProof/>
           <w:lang w:eastAsia="en-US"/>
         </w:rPr>
       </w:pPr>
-    </w:p>
-    <w:p>
-      <w:pPr>
-        <w:pStyle w:val="TextoNormal"/>
-        <w:rPr>
-          <w:noProof/>
-          <w:lang w:eastAsia="en-US"/>
-        </w:rPr>
-      </w:pPr>
-    </w:p>
-    <w:p>
-      <w:pPr>
-        <w:pStyle w:val="Ttulo5"/>
-        <w:rPr>
-          <w:noProof/>
-          <w:lang w:eastAsia="en-US"/>
-        </w:rPr>
-      </w:pPr>
-      <w:r>
-        <w:rPr>
-          <w:noProof/>
-          <w:lang w:eastAsia="en-US"/>
-        </w:rPr>
-        <w:t>Autentificacion del Medico y parametrizacion de agendas</w:t>
-      </w:r>
-      <w:r>
-        <w:rPr>
-          <w:noProof/>
-          <w:lang w:eastAsia="en-US"/>
-        </w:rPr>
-        <w:t>.</w:t>
-      </w:r>
-    </w:p>
-    <w:p>
-      <w:pPr>
-        <w:pStyle w:val="TextoNormal"/>
-        <w:rPr>
-          <w:rFonts w:eastAsia="Tahoma"/>
-        </w:rPr>
-      </w:pPr>
-      <w:r>
-        <w:rPr>
-          <w:rFonts w:eastAsia="Tahoma"/>
-        </w:rPr>
-        <w:t>Se procede a ingresar con el correo electrónico y password que provee el jefe administrador al médico, el cual registro previamente:</w:t>
-      </w:r>
-    </w:p>
-    <w:p>
-      <w:pPr>
-        <w:pStyle w:val="TextoNormal"/>
-        <w:rPr>
-          <w:rFonts w:eastAsia="Tahoma"/>
-        </w:rPr>
-      </w:pPr>
-    </w:p>
-    <w:p>
-      <w:pPr>
-        <w:pStyle w:val="TextoNormal"/>
-        <w:rPr>
-          <w:b/>
-          <w:lang w:val="es-ES_tradnl"/>
-        </w:rPr>
-      </w:pPr>
-      <w:r>
-        <w:rPr>
-          <w:noProof/>
-        </w:rPr>
+      <w:r>
+        <w:rPr>
+          <w:noProof/>
+          <w:lang w:val="es-CO" w:eastAsia="es-CO"/>
+        </w:rPr>
+        <w:lastRenderedPageBreak/>
         <w:drawing>
-          <wp:inline distT="0" distB="0" distL="0" distR="0" wp14:anchorId="74D5C64F" wp14:editId="13A79E38">
-            <wp:extent cx="4648200" cy="2171543"/>
-            <wp:effectExtent l="0" t="0" r="0" b="635"/>
-            <wp:docPr id="27" name="Imagen 27"/>
+          <wp:inline distT="0" distB="0" distL="0" distR="0" wp14:anchorId="6FB51CAF" wp14:editId="292FE679">
+            <wp:extent cx="5572125" cy="4107188"/>
+            <wp:effectExtent l="0" t="0" r="0" b="7620"/>
+            <wp:docPr id="26" name="Imagen 26"/>
             <wp:cNvGraphicFramePr>
               <a:graphicFrameLocks xmlns:a="http://schemas.openxmlformats.org/drawingml/2006/main" noChangeAspect="1"/>
             </wp:cNvGraphicFramePr>
@@ -4166,7 +4544,7 @@
                   <pic:spPr>
                     <a:xfrm>
                       <a:off x="0" y="0"/>
-                      <a:ext cx="4672021" cy="2182671"/>
+                      <a:ext cx="5572797" cy="4107683"/>
                     </a:xfrm>
                     <a:prstGeom prst="rect">
                       <a:avLst/>
@@ -4182,44 +4560,85 @@
     <w:p>
       <w:pPr>
         <w:pStyle w:val="TextoNormal"/>
+        <w:ind w:left="0"/>
+        <w:rPr>
+          <w:noProof/>
+          <w:lang w:eastAsia="en-US"/>
+        </w:rPr>
+      </w:pPr>
+    </w:p>
+    <w:p>
+      <w:pPr>
+        <w:pStyle w:val="TextoNormal"/>
+        <w:rPr>
+          <w:noProof/>
+          <w:lang w:eastAsia="en-US"/>
+        </w:rPr>
+      </w:pPr>
+    </w:p>
+    <w:p>
+      <w:pPr>
+        <w:pStyle w:val="Ttulo5"/>
+        <w:rPr>
+          <w:noProof/>
+          <w:lang w:eastAsia="en-US"/>
+        </w:rPr>
+      </w:pPr>
+      <w:r>
+        <w:rPr>
+          <w:noProof/>
+          <w:lang w:eastAsia="en-US"/>
+        </w:rPr>
+        <w:t>Autentificacion del Medico y parametrizacion de agendas</w:t>
+      </w:r>
+      <w:r>
+        <w:rPr>
+          <w:noProof/>
+          <w:lang w:eastAsia="en-US"/>
+        </w:rPr>
+        <w:t>.</w:t>
+      </w:r>
+    </w:p>
+    <w:p>
+      <w:pPr>
+        <w:pStyle w:val="TextoNormal"/>
         <w:rPr>
           <w:rFonts w:eastAsia="Tahoma"/>
-          <w:lang w:eastAsia="en-US"/>
         </w:rPr>
       </w:pPr>
       <w:r>
         <w:rPr>
           <w:rFonts w:eastAsia="Tahoma"/>
-          <w:lang w:eastAsia="en-US"/>
-        </w:rPr>
-        <w:lastRenderedPageBreak/>
-        <w:t>Una vez autentificado en el sistema, en el menú de navegación el sistema lo saludara como un doctor y le aparecerán las opciones para programar agenda (Schedule agenda) y ver las citas programas (Appointments), cuando accede a la opción Schedule Agenda lo primero que vera el doctor son las agendas programadas de hoy o de días posteriores, para proceder a crear nuevas</w:t>
-      </w:r>
-      <w:r>
+        </w:rPr>
+        <w:t>Se procede a ingresar con el correo electrónico y password que provee el jefe administrador al médico, el cual registro previamente:</w:t>
+      </w:r>
+    </w:p>
+    <w:p>
+      <w:pPr>
+        <w:pStyle w:val="TextoNormal"/>
         <w:rPr>
           <w:rFonts w:eastAsia="Tahoma"/>
-          <w:lang w:eastAsia="en-US"/>
-        </w:rPr>
-        <w:t xml:space="preserve"> agendas por decir todas las del mes de mayo porque se sabe que el administrador ya programo todas las agendas hasta final de mayo y los primeros 15 días de junio, si el medico desea puede parametrizar todas estas agendas, teniendo en cuenta que se tiene que sujetar a las órdenes del jefe esto quiere decir que el jefe (administrador) le informa al médico que los días de trabajo empezaran a las 7 de la mañana hasta el quince de junio, el medico está limitado a solo escoger a qué horas va empezar su día de trabajo para cada jornada, ya el sistema calculara la agenda del día en base a la duración de las citas parametrizada por el jefe anteriormente.</w:t>
-      </w:r>
-    </w:p>
-    <w:p>
-      <w:pPr>
-        <w:pStyle w:val="TextoNormal"/>
-        <w:rPr>
-          <w:rFonts w:eastAsia="Tahoma"/>
-          <w:lang w:eastAsia="en-US"/>
-        </w:rPr>
-      </w:pPr>
-      <w:r>
-        <w:rPr>
-          <w:noProof/>
+        </w:rPr>
+      </w:pPr>
+    </w:p>
+    <w:p>
+      <w:pPr>
+        <w:pStyle w:val="TextoNormal"/>
+        <w:rPr>
+          <w:b/>
+          <w:lang w:val="es-ES_tradnl"/>
+        </w:rPr>
+      </w:pPr>
+      <w:r>
+        <w:rPr>
+          <w:noProof/>
+          <w:lang w:val="es-CO" w:eastAsia="es-CO"/>
         </w:rPr>
         <w:drawing>
-          <wp:inline distT="0" distB="0" distL="0" distR="0" wp14:anchorId="7F759F80" wp14:editId="3F379D05">
-            <wp:extent cx="5076825" cy="1971675"/>
-            <wp:effectExtent l="0" t="0" r="9525" b="9525"/>
-            <wp:docPr id="28" name="Imagen 28"/>
+          <wp:inline distT="0" distB="0" distL="0" distR="0" wp14:anchorId="74D5C64F" wp14:editId="13A79E38">
+            <wp:extent cx="4648200" cy="2171543"/>
+            <wp:effectExtent l="0" t="0" r="0" b="635"/>
+            <wp:docPr id="27" name="Imagen 27"/>
             <wp:cNvGraphicFramePr>
               <a:graphicFrameLocks xmlns:a="http://schemas.openxmlformats.org/drawingml/2006/main" noChangeAspect="1"/>
             </wp:cNvGraphicFramePr>
@@ -4239,7 +4658,7 @@
                   <pic:spPr>
                     <a:xfrm>
                       <a:off x="0" y="0"/>
-                      <a:ext cx="5076825" cy="1971675"/>
+                      <a:ext cx="4672021" cy="2182671"/>
                     </a:xfrm>
                     <a:prstGeom prst="rect">
                       <a:avLst/>
@@ -4265,26 +4684,35 @@
           <w:rFonts w:eastAsia="Tahoma"/>
           <w:lang w:eastAsia="en-US"/>
         </w:rPr>
-        <w:t>Para este caso parametrizo que su día de trabajo empieza a las 11 am, el sistema calculo la agenda del día en base a la parametrización del jefe, es decir citas de media hora hasta las 5 de la tarde:</w:t>
-      </w:r>
-    </w:p>
-    <w:p>
-      <w:pPr>
-        <w:pStyle w:val="TextoNormal"/>
+        <w:lastRenderedPageBreak/>
+        <w:t>Una vez autentificado en el sistema, en el menú de navegación el sistema lo saludara como un doctor y le aparecerán las opciones para programar agenda (Schedule agenda) y ver las citas programas (Appointments), cuando accede a la opción Schedule Agenda lo primero que vera el doctor son las agendas programadas de hoy o de días posteriores, para proceder a crear nuevas</w:t>
+      </w:r>
+      <w:r>
         <w:rPr>
           <w:rFonts w:eastAsia="Tahoma"/>
           <w:lang w:eastAsia="en-US"/>
         </w:rPr>
-      </w:pPr>
-      <w:r>
-        <w:rPr>
-          <w:noProof/>
+        <w:t xml:space="preserve"> agendas por decir todas las del mes de mayo porque se sabe que el administrador ya programo todas las agendas hasta final de mayo y los primeros 15 días de junio, si el medico desea puede parametrizar todas estas agendas, teniendo en cuenta que se tiene que sujetar a las órdenes del jefe esto quiere decir que el jefe (administrador) le informa al médico que los días de trabajo empezaran a las 7 de la mañana hasta el quince de junio, el medico está limitado a solo escoger a qué horas va empezar su día de trabajo para cada jornada, ya el sistema calculara la agenda del día en base a la duración de las citas parametrizada por el jefe anteriormente.</w:t>
+      </w:r>
+    </w:p>
+    <w:p>
+      <w:pPr>
+        <w:pStyle w:val="TextoNormal"/>
+        <w:rPr>
+          <w:rFonts w:eastAsia="Tahoma"/>
+          <w:lang w:eastAsia="en-US"/>
+        </w:rPr>
+      </w:pPr>
+      <w:r>
+        <w:rPr>
+          <w:noProof/>
+          <w:lang w:val="es-CO" w:eastAsia="es-CO"/>
         </w:rPr>
         <w:drawing>
-          <wp:inline distT="0" distB="0" distL="0" distR="0" wp14:anchorId="7A61DA9F" wp14:editId="6A522246">
-            <wp:extent cx="5314950" cy="2943427"/>
-            <wp:effectExtent l="0" t="0" r="0" b="9525"/>
-            <wp:docPr id="29" name="Imagen 29"/>
+          <wp:inline distT="0" distB="0" distL="0" distR="0" wp14:anchorId="7F759F80" wp14:editId="3F379D05">
+            <wp:extent cx="5076825" cy="1971675"/>
+            <wp:effectExtent l="0" t="0" r="9525" b="9525"/>
+            <wp:docPr id="28" name="Imagen 28"/>
             <wp:cNvGraphicFramePr>
               <a:graphicFrameLocks xmlns:a="http://schemas.openxmlformats.org/drawingml/2006/main" noChangeAspect="1"/>
             </wp:cNvGraphicFramePr>
@@ -4304,6 +4732,72 @@
                   <pic:spPr>
                     <a:xfrm>
                       <a:off x="0" y="0"/>
+                      <a:ext cx="5076825" cy="1971675"/>
+                    </a:xfrm>
+                    <a:prstGeom prst="rect">
+                      <a:avLst/>
+                    </a:prstGeom>
+                  </pic:spPr>
+                </pic:pic>
+              </a:graphicData>
+            </a:graphic>
+          </wp:inline>
+        </w:drawing>
+      </w:r>
+    </w:p>
+    <w:p>
+      <w:pPr>
+        <w:pStyle w:val="TextoNormal"/>
+        <w:rPr>
+          <w:rFonts w:eastAsia="Tahoma"/>
+          <w:lang w:eastAsia="en-US"/>
+        </w:rPr>
+      </w:pPr>
+      <w:r>
+        <w:rPr>
+          <w:rFonts w:eastAsia="Tahoma"/>
+          <w:lang w:eastAsia="en-US"/>
+        </w:rPr>
+        <w:t>Para este caso parametrizo que su día de trabajo empieza a las 11 am, el sistema calculo la agenda del día en base a la parametrización del jefe, es decir citas de media hora hasta las 5 de la tarde:</w:t>
+      </w:r>
+    </w:p>
+    <w:p>
+      <w:pPr>
+        <w:pStyle w:val="TextoNormal"/>
+        <w:rPr>
+          <w:rFonts w:eastAsia="Tahoma"/>
+          <w:lang w:eastAsia="en-US"/>
+        </w:rPr>
+      </w:pPr>
+      <w:r>
+        <w:rPr>
+          <w:noProof/>
+          <w:lang w:val="es-CO" w:eastAsia="es-CO"/>
+        </w:rPr>
+        <w:drawing>
+          <wp:inline distT="0" distB="0" distL="0" distR="0" wp14:anchorId="7A61DA9F" wp14:editId="6A522246">
+            <wp:extent cx="5314950" cy="2943427"/>
+            <wp:effectExtent l="0" t="0" r="0" b="9525"/>
+            <wp:docPr id="29" name="Imagen 29"/>
+            <wp:cNvGraphicFramePr>
+              <a:graphicFrameLocks xmlns:a="http://schemas.openxmlformats.org/drawingml/2006/main" noChangeAspect="1"/>
+            </wp:cNvGraphicFramePr>
+            <a:graphic xmlns:a="http://schemas.openxmlformats.org/drawingml/2006/main">
+              <a:graphicData uri="http://schemas.openxmlformats.org/drawingml/2006/picture">
+                <pic:pic xmlns:pic="http://schemas.openxmlformats.org/drawingml/2006/picture">
+                  <pic:nvPicPr>
+                    <pic:cNvPr id="1" name=""/>
+                    <pic:cNvPicPr/>
+                  </pic:nvPicPr>
+                  <pic:blipFill>
+                    <a:blip r:embed="rId27"/>
+                    <a:stretch>
+                      <a:fillRect/>
+                    </a:stretch>
+                  </pic:blipFill>
+                  <pic:spPr>
+                    <a:xfrm>
+                      <a:off x="0" y="0"/>
                       <a:ext cx="5318777" cy="2945546"/>
                     </a:xfrm>
                     <a:prstGeom prst="rect">
@@ -4347,6 +4841,7 @@
       <w:r>
         <w:rPr>
           <w:noProof/>
+          <w:lang w:val="es-CO" w:eastAsia="es-CO"/>
         </w:rPr>
         <w:drawing>
           <wp:inline distT="0" distB="0" distL="0" distR="0">
@@ -4366,7 +4861,7 @@
                     </pic:cNvPicPr>
                   </pic:nvPicPr>
                   <pic:blipFill>
-                    <a:blip r:embed="rId27">
+                    <a:blip r:embed="rId28">
                       <a:extLst>
                         <a:ext uri="{28A0092B-C50C-407E-A947-70E740481C1C}">
                           <a14:useLocalDpi xmlns:a14="http://schemas.microsoft.com/office/drawing/2010/main" val="0"/>
@@ -4454,80 +4949,13 @@
       <w:r>
         <w:rPr>
           <w:noProof/>
+          <w:lang w:val="es-CO" w:eastAsia="es-CO"/>
         </w:rPr>
         <w:drawing>
           <wp:inline distT="0" distB="0" distL="0" distR="0" wp14:anchorId="27BEEA13" wp14:editId="4FD68397">
             <wp:extent cx="5671185" cy="1976755"/>
             <wp:effectExtent l="0" t="0" r="5715" b="4445"/>
             <wp:docPr id="31" name="Imagen 31"/>
-            <wp:cNvGraphicFramePr>
-              <a:graphicFrameLocks xmlns:a="http://schemas.openxmlformats.org/drawingml/2006/main" noChangeAspect="1"/>
-            </wp:cNvGraphicFramePr>
-            <a:graphic xmlns:a="http://schemas.openxmlformats.org/drawingml/2006/main">
-              <a:graphicData uri="http://schemas.openxmlformats.org/drawingml/2006/picture">
-                <pic:pic xmlns:pic="http://schemas.openxmlformats.org/drawingml/2006/picture">
-                  <pic:nvPicPr>
-                    <pic:cNvPr id="1" name=""/>
-                    <pic:cNvPicPr/>
-                  </pic:nvPicPr>
-                  <pic:blipFill>
-                    <a:blip r:embed="rId28"/>
-                    <a:stretch>
-                      <a:fillRect/>
-                    </a:stretch>
-                  </pic:blipFill>
-                  <pic:spPr>
-                    <a:xfrm>
-                      <a:off x="0" y="0"/>
-                      <a:ext cx="5671185" cy="1976755"/>
-                    </a:xfrm>
-                    <a:prstGeom prst="rect">
-                      <a:avLst/>
-                    </a:prstGeom>
-                  </pic:spPr>
-                </pic:pic>
-              </a:graphicData>
-            </a:graphic>
-          </wp:inline>
-        </w:drawing>
-      </w:r>
-    </w:p>
-    <w:p>
-      <w:pPr>
-        <w:pStyle w:val="TextoNormal"/>
-        <w:ind w:left="0"/>
-        <w:rPr>
-          <w:noProof/>
-          <w:lang w:eastAsia="en-US"/>
-        </w:rPr>
-      </w:pPr>
-      <w:r>
-        <w:rPr>
-          <w:noProof/>
-          <w:lang w:eastAsia="en-US"/>
-        </w:rPr>
-        <w:lastRenderedPageBreak/>
-        <w:t>En la lupa que se visualiza al frente de cada registro se puede entrar a ver el detalle de la    cita donde se encontrara con los datos del paciente y el detalle de la cita:</w:t>
-      </w:r>
-    </w:p>
-    <w:p>
-      <w:pPr>
-        <w:pStyle w:val="TextoNormal"/>
-        <w:ind w:left="0" w:firstLine="708"/>
-        <w:rPr>
-          <w:noProof/>
-          <w:lang w:eastAsia="en-US"/>
-        </w:rPr>
-      </w:pPr>
-      <w:r>
-        <w:rPr>
-          <w:noProof/>
-        </w:rPr>
-        <w:drawing>
-          <wp:inline distT="0" distB="0" distL="0" distR="0" wp14:anchorId="56DE6AD2" wp14:editId="37CB6C60">
-            <wp:extent cx="5671185" cy="3133725"/>
-            <wp:effectExtent l="0" t="0" r="5715" b="9525"/>
-            <wp:docPr id="32" name="Imagen 32"/>
             <wp:cNvGraphicFramePr>
               <a:graphicFrameLocks xmlns:a="http://schemas.openxmlformats.org/drawingml/2006/main" noChangeAspect="1"/>
             </wp:cNvGraphicFramePr>
@@ -4547,7 +4975,7 @@
                   <pic:spPr>
                     <a:xfrm>
                       <a:off x="0" y="0"/>
-                      <a:ext cx="5671185" cy="3133725"/>
+                      <a:ext cx="5671185" cy="1976755"/>
                     </a:xfrm>
                     <a:prstGeom prst="rect">
                       <a:avLst/>
@@ -4574,223 +5002,29 @@
           <w:noProof/>
           <w:lang w:eastAsia="en-US"/>
         </w:rPr>
-        <w:t xml:space="preserve">Con la opcion de volver atrás (Back to list) para ver otros detalles, </w:t>
-      </w:r>
-      <w:r>
+        <w:lastRenderedPageBreak/>
+        <w:t>En la lupa que se visualiza al frente de cada registro se puede entrar a ver el detalle de la    cita donde se encontrara con los datos del paciente y el detalle de la cita:</w:t>
+      </w:r>
+    </w:p>
+    <w:p>
+      <w:pPr>
+        <w:pStyle w:val="TextoNormal"/>
+        <w:ind w:left="0" w:firstLine="708"/>
         <w:rPr>
           <w:noProof/>
           <w:lang w:eastAsia="en-US"/>
         </w:rPr>
-        <w:t>Si la cita es cancelada antes del servicio otro paciente podra cogerla en el rango de tiempo valido, el medico las visualizara en la pagina principal de la opcion schedule agenda.</w:t>
-      </w:r>
-    </w:p>
-    <w:p>
-      <w:pPr>
-        <w:pStyle w:val="TextoNormal"/>
-        <w:ind w:left="0" w:firstLine="708"/>
-        <w:rPr>
-          <w:noProof/>
-          <w:lang w:eastAsia="en-US"/>
-        </w:rPr>
-      </w:pPr>
-    </w:p>
-    <w:p>
-      <w:pPr>
-        <w:pStyle w:val="TextoNormal"/>
-        <w:ind w:left="0" w:firstLine="708"/>
-        <w:rPr>
-          <w:noProof/>
-          <w:lang w:eastAsia="en-US"/>
-        </w:rPr>
-      </w:pPr>
-    </w:p>
-    <w:p>
-      <w:pPr>
-        <w:pStyle w:val="TextoNormal"/>
-        <w:ind w:left="0" w:firstLine="708"/>
-        <w:rPr>
-          <w:noProof/>
-          <w:lang w:eastAsia="en-US"/>
-        </w:rPr>
-      </w:pPr>
-    </w:p>
-    <w:p>
-      <w:pPr>
-        <w:pStyle w:val="TextoNormal"/>
-        <w:ind w:left="0" w:firstLine="708"/>
-        <w:rPr>
-          <w:noProof/>
-          <w:lang w:eastAsia="en-US"/>
-        </w:rPr>
-      </w:pPr>
-    </w:p>
-    <w:p>
-      <w:pPr>
-        <w:pStyle w:val="TextoNormal"/>
-        <w:ind w:left="0" w:firstLine="708"/>
-        <w:rPr>
-          <w:noProof/>
-          <w:lang w:eastAsia="en-US"/>
-        </w:rPr>
-      </w:pPr>
-    </w:p>
-    <w:p>
-      <w:pPr>
-        <w:pStyle w:val="TextoNormal"/>
-        <w:ind w:left="0" w:firstLine="708"/>
-        <w:rPr>
-          <w:noProof/>
-          <w:lang w:eastAsia="en-US"/>
-        </w:rPr>
-      </w:pPr>
-    </w:p>
-    <w:p>
-      <w:pPr>
-        <w:pStyle w:val="TextoNormal"/>
-        <w:ind w:left="0" w:firstLine="708"/>
-        <w:rPr>
-          <w:noProof/>
-          <w:lang w:eastAsia="en-US"/>
-        </w:rPr>
-      </w:pPr>
-    </w:p>
-    <w:p>
-      <w:pPr>
-        <w:pStyle w:val="TextoNormal"/>
-        <w:ind w:left="0" w:firstLine="708"/>
-        <w:rPr>
-          <w:noProof/>
-          <w:lang w:eastAsia="en-US"/>
-        </w:rPr>
-      </w:pPr>
-    </w:p>
-    <w:p>
-      <w:pPr>
-        <w:pStyle w:val="TextoNormal"/>
-        <w:ind w:right="51"/>
-        <w:rPr>
-          <w:lang w:val="es-CO"/>
-        </w:rPr>
-      </w:pPr>
-    </w:p>
-    <w:p>
-      <w:pPr>
-        <w:pStyle w:val="TextoNormal"/>
-        <w:ind w:right="51"/>
-        <w:rPr>
-          <w:lang w:val="es-CO"/>
-        </w:rPr>
-      </w:pPr>
-    </w:p>
-    <w:p>
-      <w:pPr>
-        <w:pStyle w:val="TextoNormal"/>
-        <w:ind w:right="51"/>
-        <w:rPr>
-          <w:noProof/>
-        </w:rPr>
-      </w:pPr>
-    </w:p>
-    <w:p>
-      <w:pPr>
-        <w:pStyle w:val="TextoNormal"/>
-        <w:ind w:right="51"/>
-        <w:rPr>
-          <w:noProof/>
-        </w:rPr>
-      </w:pPr>
-    </w:p>
-    <w:p>
-      <w:pPr>
-        <w:pStyle w:val="TextoNormal"/>
-        <w:ind w:right="51"/>
-        <w:rPr>
-          <w:noProof/>
-        </w:rPr>
-      </w:pPr>
-    </w:p>
-    <w:p>
-      <w:pPr>
-        <w:pStyle w:val="TextoNormal"/>
-        <w:ind w:right="51"/>
-        <w:rPr>
-          <w:noProof/>
-        </w:rPr>
-      </w:pPr>
-    </w:p>
-    <w:p>
-      <w:pPr>
-        <w:pStyle w:val="TextoNormal"/>
-        <w:ind w:right="51"/>
-        <w:rPr>
-          <w:noProof/>
-        </w:rPr>
-      </w:pPr>
-    </w:p>
-    <w:p>
-      <w:pPr>
-        <w:pStyle w:val="TextoNormal"/>
-        <w:ind w:right="51"/>
-        <w:rPr>
-          <w:noProof/>
-        </w:rPr>
-      </w:pPr>
-    </w:p>
-    <w:p>
-      <w:pPr>
-        <w:pStyle w:val="Ttulo3"/>
-        <w:rPr>
-          <w:rFonts w:eastAsia="Tahoma"/>
-        </w:rPr>
-      </w:pPr>
-      <w:r>
-        <w:rPr>
-          <w:rFonts w:eastAsia="Tahoma"/>
-          <w:sz w:val="28"/>
-        </w:rPr>
-        <w:lastRenderedPageBreak/>
-        <w:t>Administración de pacientes</w:t>
-      </w:r>
-      <w:r>
-        <w:rPr>
-          <w:rFonts w:eastAsia="Tahoma"/>
-          <w:sz w:val="28"/>
-        </w:rPr>
-        <w:t>.</w:t>
-      </w:r>
-    </w:p>
-    <w:p>
-      <w:pPr>
-        <w:pStyle w:val="TextoNormal"/>
-        <w:ind w:right="51"/>
-        <w:rPr>
-          <w:noProof/>
-        </w:rPr>
-      </w:pPr>
-      <w:r>
-        <w:rPr>
-          <w:noProof/>
-        </w:rPr>
-        <w:t>Cuando el medico administrador del sistema entre por la opcion patients puede visualizar los afiliados y que pueden programar citas con los diferentes profesionales.</w:t>
-      </w:r>
-    </w:p>
-    <w:p>
-      <w:pPr>
-        <w:pStyle w:val="TextoNormal"/>
-        <w:ind w:right="51"/>
-        <w:rPr>
-          <w:noProof/>
-        </w:rPr>
-      </w:pPr>
-      <w:r>
-        <w:rPr>
-          <w:noProof/>
+      </w:pPr>
+      <w:r>
+        <w:rPr>
+          <w:noProof/>
+          <w:lang w:val="es-CO" w:eastAsia="es-CO"/>
         </w:rPr>
         <w:drawing>
-          <wp:inline distT="0" distB="0" distL="0" distR="0" wp14:anchorId="11973FBB" wp14:editId="60CA8738">
-            <wp:extent cx="5057775" cy="3681059"/>
-            <wp:effectExtent l="0" t="0" r="0" b="0"/>
-            <wp:docPr id="33" name="Imagen 33"/>
+          <wp:inline distT="0" distB="0" distL="0" distR="0" wp14:anchorId="56DE6AD2" wp14:editId="37CB6C60">
+            <wp:extent cx="5671185" cy="3133725"/>
+            <wp:effectExtent l="0" t="0" r="5715" b="9525"/>
+            <wp:docPr id="32" name="Imagen 32"/>
             <wp:cNvGraphicFramePr>
               <a:graphicFrameLocks xmlns:a="http://schemas.openxmlformats.org/drawingml/2006/main" noChangeAspect="1"/>
             </wp:cNvGraphicFramePr>
@@ -4810,7 +5044,7 @@
                   <pic:spPr>
                     <a:xfrm>
                       <a:off x="0" y="0"/>
-                      <a:ext cx="5061505" cy="3683773"/>
+                      <a:ext cx="5671185" cy="3133725"/>
                     </a:xfrm>
                     <a:prstGeom prst="rect">
                       <a:avLst/>
@@ -4826,43 +5060,198 @@
     <w:p>
       <w:pPr>
         <w:pStyle w:val="TextoNormal"/>
+        <w:ind w:left="0"/>
+        <w:rPr>
+          <w:noProof/>
+          <w:lang w:eastAsia="en-US"/>
+        </w:rPr>
+      </w:pPr>
+      <w:r>
+        <w:rPr>
+          <w:noProof/>
+          <w:lang w:eastAsia="en-US"/>
+        </w:rPr>
+        <w:t xml:space="preserve">Con la opcion de volver atrás (Back to list) para ver otros detalles, </w:t>
+      </w:r>
+      <w:r>
+        <w:rPr>
+          <w:noProof/>
+          <w:lang w:eastAsia="en-US"/>
+        </w:rPr>
+        <w:t>Si la cita es cancelada antes del servicio otro paciente podra cogerla en el rango de tiempo valido, el medico las visualizara en la pagina principal de la opcion schedule agenda.</w:t>
+      </w:r>
+    </w:p>
+    <w:p>
+      <w:pPr>
+        <w:pStyle w:val="TextoNormal"/>
+        <w:ind w:left="0" w:firstLine="708"/>
+        <w:rPr>
+          <w:noProof/>
+          <w:lang w:eastAsia="en-US"/>
+        </w:rPr>
+      </w:pPr>
+    </w:p>
+    <w:p>
+      <w:pPr>
+        <w:pStyle w:val="TextoNormal"/>
+        <w:ind w:left="0" w:firstLine="708"/>
+        <w:rPr>
+          <w:noProof/>
+          <w:lang w:eastAsia="en-US"/>
+        </w:rPr>
+      </w:pPr>
+    </w:p>
+    <w:p>
+      <w:pPr>
+        <w:pStyle w:val="TextoNormal"/>
+        <w:ind w:left="0" w:firstLine="708"/>
+        <w:rPr>
+          <w:noProof/>
+          <w:lang w:eastAsia="en-US"/>
+        </w:rPr>
+      </w:pPr>
+    </w:p>
+    <w:p>
+      <w:pPr>
+        <w:pStyle w:val="TextoNormal"/>
+        <w:ind w:left="0" w:firstLine="708"/>
+        <w:rPr>
+          <w:noProof/>
+          <w:lang w:eastAsia="en-US"/>
+        </w:rPr>
+      </w:pPr>
+    </w:p>
+    <w:p>
+      <w:pPr>
+        <w:pStyle w:val="TextoNormal"/>
+        <w:ind w:left="0" w:firstLine="708"/>
+        <w:rPr>
+          <w:noProof/>
+          <w:lang w:eastAsia="en-US"/>
+        </w:rPr>
+      </w:pPr>
+    </w:p>
+    <w:p>
+      <w:pPr>
+        <w:pStyle w:val="TextoNormal"/>
+        <w:ind w:left="0" w:firstLine="708"/>
+        <w:rPr>
+          <w:noProof/>
+          <w:lang w:eastAsia="en-US"/>
+        </w:rPr>
+      </w:pPr>
+    </w:p>
+    <w:p>
+      <w:pPr>
+        <w:pStyle w:val="TextoNormal"/>
+        <w:ind w:left="0" w:firstLine="708"/>
+        <w:rPr>
+          <w:noProof/>
+          <w:lang w:eastAsia="en-US"/>
+        </w:rPr>
+      </w:pPr>
+    </w:p>
+    <w:p>
+      <w:pPr>
+        <w:pStyle w:val="TextoNormal"/>
+        <w:ind w:left="0" w:firstLine="708"/>
+        <w:rPr>
+          <w:noProof/>
+          <w:lang w:eastAsia="en-US"/>
+        </w:rPr>
+      </w:pPr>
+    </w:p>
+    <w:p>
+      <w:pPr>
+        <w:pStyle w:val="TextoNormal"/>
         <w:ind w:right="51"/>
         <w:rPr>
-          <w:noProof/>
-        </w:rPr>
-      </w:pPr>
-      <w:r>
-        <w:rPr>
-          <w:noProof/>
-        </w:rPr>
-        <w:t xml:space="preserve">En el cual pueden haber afiliados que se registraron con facebook, instagram, twitter, linkedIn y/o locales estos tipos de usuarios se parametrizaron anteriormente, en este modulo el doctor administrador tendra la opcion para eliminar </w:t>
-      </w:r>
-      <w:r>
-        <w:rPr>
-          <w:noProof/>
-        </w:rPr>
-        <w:t>afiliados si asi lo desea.</w:t>
-      </w:r>
-    </w:p>
-    <w:p>
-      <w:pPr>
-        <w:pStyle w:val="Ttulo5"/>
-        <w:rPr>
-          <w:noProof/>
-          <w:lang w:eastAsia="en-US"/>
-        </w:rPr>
-      </w:pPr>
-      <w:r>
-        <w:rPr>
-          <w:noProof/>
-          <w:lang w:eastAsia="en-US"/>
-        </w:rPr>
-        <w:t>Admistracion de tipos de pacientes</w:t>
-      </w:r>
-      <w:r>
-        <w:rPr>
-          <w:noProof/>
-          <w:lang w:eastAsia="en-US"/>
+          <w:lang w:val="es-CO"/>
+        </w:rPr>
+      </w:pPr>
+    </w:p>
+    <w:p>
+      <w:pPr>
+        <w:pStyle w:val="TextoNormal"/>
+        <w:ind w:right="51"/>
+        <w:rPr>
+          <w:lang w:val="es-CO"/>
+        </w:rPr>
+      </w:pPr>
+    </w:p>
+    <w:p>
+      <w:pPr>
+        <w:pStyle w:val="TextoNormal"/>
+        <w:ind w:right="51"/>
+        <w:rPr>
+          <w:noProof/>
+        </w:rPr>
+      </w:pPr>
+    </w:p>
+    <w:p>
+      <w:pPr>
+        <w:pStyle w:val="TextoNormal"/>
+        <w:ind w:right="51"/>
+        <w:rPr>
+          <w:noProof/>
+        </w:rPr>
+      </w:pPr>
+    </w:p>
+    <w:p>
+      <w:pPr>
+        <w:pStyle w:val="TextoNormal"/>
+        <w:ind w:right="51"/>
+        <w:rPr>
+          <w:noProof/>
+        </w:rPr>
+      </w:pPr>
+    </w:p>
+    <w:p>
+      <w:pPr>
+        <w:pStyle w:val="TextoNormal"/>
+        <w:ind w:right="51"/>
+        <w:rPr>
+          <w:noProof/>
+        </w:rPr>
+      </w:pPr>
+    </w:p>
+    <w:p>
+      <w:pPr>
+        <w:pStyle w:val="TextoNormal"/>
+        <w:ind w:right="51"/>
+        <w:rPr>
+          <w:noProof/>
+        </w:rPr>
+      </w:pPr>
+    </w:p>
+    <w:p>
+      <w:pPr>
+        <w:pStyle w:val="TextoNormal"/>
+        <w:ind w:right="51"/>
+        <w:rPr>
+          <w:noProof/>
+        </w:rPr>
+      </w:pPr>
+    </w:p>
+    <w:p>
+      <w:pPr>
+        <w:pStyle w:val="Ttulo3"/>
+        <w:rPr>
+          <w:rFonts w:eastAsia="Tahoma"/>
+        </w:rPr>
+      </w:pPr>
+      <w:r>
+        <w:rPr>
+          <w:rFonts w:eastAsia="Tahoma"/>
+          <w:sz w:val="28"/>
+        </w:rPr>
+        <w:lastRenderedPageBreak/>
+        <w:t>Administración de pacientes</w:t>
+      </w:r>
+      <w:r>
+        <w:rPr>
+          <w:rFonts w:eastAsia="Tahoma"/>
+          <w:sz w:val="28"/>
         </w:rPr>
         <w:t>.</w:t>
       </w:r>
@@ -4875,6 +5264,12 @@
           <w:noProof/>
         </w:rPr>
       </w:pPr>
+      <w:r>
+        <w:rPr>
+          <w:noProof/>
+        </w:rPr>
+        <w:t>Cuando el medico administrador del sistema entre por la opcion patients puede visualizar los afiliados y que pueden programar citas con los diferentes profesionales.</w:t>
+      </w:r>
     </w:p>
     <w:p>
       <w:pPr>
@@ -4887,27 +5282,13 @@
       <w:r>
         <w:rPr>
           <w:noProof/>
-        </w:rPr>
-        <w:t>El administrador puede editar, borrar, o crear nuevos tipos de pacientes, a esta opcion entra por el menu de navegacion opcion tipos de pacientes (Patient types).</w:t>
-      </w:r>
-    </w:p>
-    <w:p>
-      <w:pPr>
-        <w:pStyle w:val="TextoNormal"/>
-        <w:ind w:right="51"/>
-        <w:rPr>
-          <w:noProof/>
-        </w:rPr>
-      </w:pPr>
-      <w:r>
-        <w:rPr>
-          <w:noProof/>
+          <w:lang w:val="es-CO" w:eastAsia="es-CO"/>
         </w:rPr>
         <w:drawing>
-          <wp:inline distT="0" distB="0" distL="0" distR="0" wp14:anchorId="34785A93" wp14:editId="14F9B36D">
-            <wp:extent cx="4467225" cy="1838203"/>
+          <wp:inline distT="0" distB="0" distL="0" distR="0" wp14:anchorId="11973FBB" wp14:editId="60CA8738">
+            <wp:extent cx="5057775" cy="3681059"/>
             <wp:effectExtent l="0" t="0" r="0" b="0"/>
-            <wp:docPr id="34" name="Imagen 34"/>
+            <wp:docPr id="33" name="Imagen 33"/>
             <wp:cNvGraphicFramePr>
               <a:graphicFrameLocks xmlns:a="http://schemas.openxmlformats.org/drawingml/2006/main" noChangeAspect="1"/>
             </wp:cNvGraphicFramePr>
@@ -4927,7 +5308,7 @@
                   <pic:spPr>
                     <a:xfrm>
                       <a:off x="0" y="0"/>
-                      <a:ext cx="4491004" cy="1847988"/>
+                      <a:ext cx="5061505" cy="3683773"/>
                     </a:xfrm>
                     <a:prstGeom prst="rect">
                       <a:avLst/>
@@ -4952,12 +5333,80 @@
         <w:rPr>
           <w:noProof/>
         </w:rPr>
-        <w:lastRenderedPageBreak/>
+        <w:t xml:space="preserve">En el cual pueden haber afiliados que se registraron con facebook, instagram, twitter, linkedIn y/o locales estos tipos de usuarios se parametrizaron anteriormente, en este modulo el doctor administrador tendra la opcion para eliminar </w:t>
+      </w:r>
+      <w:r>
+        <w:rPr>
+          <w:noProof/>
+        </w:rPr>
+        <w:t>afiliados si asi lo desea.</w:t>
+      </w:r>
+    </w:p>
+    <w:p>
+      <w:pPr>
+        <w:pStyle w:val="Ttulo5"/>
+        <w:rPr>
+          <w:noProof/>
+          <w:lang w:eastAsia="en-US"/>
+        </w:rPr>
+      </w:pPr>
+      <w:r>
+        <w:rPr>
+          <w:noProof/>
+          <w:lang w:eastAsia="en-US"/>
+        </w:rPr>
+        <w:t>Admistracion de tipos de pacientes</w:t>
+      </w:r>
+      <w:r>
+        <w:rPr>
+          <w:noProof/>
+          <w:lang w:eastAsia="en-US"/>
+        </w:rPr>
+        <w:t>.</w:t>
+      </w:r>
+    </w:p>
+    <w:p>
+      <w:pPr>
+        <w:pStyle w:val="TextoNormal"/>
+        <w:ind w:right="51"/>
+        <w:rPr>
+          <w:noProof/>
+        </w:rPr>
+      </w:pPr>
+    </w:p>
+    <w:p>
+      <w:pPr>
+        <w:pStyle w:val="TextoNormal"/>
+        <w:ind w:right="51"/>
+        <w:rPr>
+          <w:noProof/>
+        </w:rPr>
+      </w:pPr>
+      <w:r>
+        <w:rPr>
+          <w:noProof/>
+        </w:rPr>
+        <w:t>El administrador puede editar, borrar, o crear nuevos tipos de pacientes, a esta opcion entra por el menu de navegacion opcion tipos de pacientes (Patient types).</w:t>
+      </w:r>
+    </w:p>
+    <w:p>
+      <w:pPr>
+        <w:pStyle w:val="TextoNormal"/>
+        <w:ind w:right="51"/>
+        <w:rPr>
+          <w:noProof/>
+        </w:rPr>
+      </w:pPr>
+      <w:r>
+        <w:rPr>
+          <w:noProof/>
+          <w:lang w:val="es-CO" w:eastAsia="es-CO"/>
+        </w:rPr>
         <w:drawing>
-          <wp:inline distT="0" distB="0" distL="0" distR="0" wp14:anchorId="0D133DF3" wp14:editId="6A5D2F0B">
-            <wp:extent cx="4810125" cy="1674469"/>
-            <wp:effectExtent l="0" t="0" r="0" b="2540"/>
-            <wp:docPr id="35" name="Imagen 35"/>
+          <wp:inline distT="0" distB="0" distL="0" distR="0" wp14:anchorId="34785A93" wp14:editId="14F9B36D">
+            <wp:extent cx="4467225" cy="1838203"/>
+            <wp:effectExtent l="0" t="0" r="0" b="0"/>
+            <wp:docPr id="34" name="Imagen 34"/>
             <wp:cNvGraphicFramePr>
               <a:graphicFrameLocks xmlns:a="http://schemas.openxmlformats.org/drawingml/2006/main" noChangeAspect="1"/>
             </wp:cNvGraphicFramePr>
@@ -4977,7 +5426,7 @@
                   <pic:spPr>
                     <a:xfrm>
                       <a:off x="0" y="0"/>
-                      <a:ext cx="4816272" cy="1676609"/>
+                      <a:ext cx="4491004" cy="1847988"/>
                     </a:xfrm>
                     <a:prstGeom prst="rect">
                       <a:avLst/>
@@ -5001,12 +5450,14 @@
       <w:r>
         <w:rPr>
           <w:noProof/>
-        </w:rPr>
+          <w:lang w:val="es-CO" w:eastAsia="es-CO"/>
+        </w:rPr>
+        <w:lastRenderedPageBreak/>
         <w:drawing>
-          <wp:inline distT="0" distB="0" distL="0" distR="0" wp14:anchorId="45A4DFC5" wp14:editId="13A30749">
-            <wp:extent cx="4810125" cy="1538206"/>
-            <wp:effectExtent l="0" t="0" r="0" b="5080"/>
-            <wp:docPr id="36" name="Imagen 36"/>
+          <wp:inline distT="0" distB="0" distL="0" distR="0" wp14:anchorId="0D133DF3" wp14:editId="6A5D2F0B">
+            <wp:extent cx="4810125" cy="1674469"/>
+            <wp:effectExtent l="0" t="0" r="0" b="2540"/>
+            <wp:docPr id="35" name="Imagen 35"/>
             <wp:cNvGraphicFramePr>
               <a:graphicFrameLocks xmlns:a="http://schemas.openxmlformats.org/drawingml/2006/main" noChangeAspect="1"/>
             </wp:cNvGraphicFramePr>
@@ -5026,7 +5477,7 @@
                   <pic:spPr>
                     <a:xfrm>
                       <a:off x="0" y="0"/>
-                      <a:ext cx="4818488" cy="1540880"/>
+                      <a:ext cx="4816272" cy="1676609"/>
                     </a:xfrm>
                     <a:prstGeom prst="rect">
                       <a:avLst/>
@@ -5044,266 +5495,19 @@
         <w:pStyle w:val="TextoNormal"/>
         <w:ind w:right="51"/>
         <w:rPr>
-          <w:lang w:val="es-CO"/>
-        </w:rPr>
-      </w:pPr>
-    </w:p>
-    <w:p>
-      <w:pPr>
-        <w:pStyle w:val="TextoNormal"/>
-        <w:ind w:right="51"/>
-        <w:rPr>
-          <w:lang w:val="es-CO"/>
-        </w:rPr>
-      </w:pPr>
-    </w:p>
-    <w:p>
-      <w:pPr>
-        <w:pStyle w:val="TextoNormal"/>
-        <w:ind w:right="51"/>
-        <w:rPr>
-          <w:lang w:val="es-CO"/>
-        </w:rPr>
-      </w:pPr>
-    </w:p>
-    <w:p>
-      <w:pPr>
-        <w:pStyle w:val="TextoNormal"/>
-        <w:ind w:right="51"/>
-        <w:rPr>
-          <w:lang w:val="es-CO"/>
-        </w:rPr>
-      </w:pPr>
-    </w:p>
-    <w:p>
-      <w:pPr>
-        <w:pStyle w:val="TextoNormal"/>
-        <w:ind w:right="51"/>
-        <w:rPr>
-          <w:lang w:val="es-CO"/>
-        </w:rPr>
-      </w:pPr>
-    </w:p>
-    <w:p>
-      <w:pPr>
-        <w:pStyle w:val="TextoNormal"/>
-        <w:ind w:right="51"/>
-        <w:rPr>
-          <w:lang w:val="es-CO"/>
-        </w:rPr>
-      </w:pPr>
-    </w:p>
-    <w:p>
-      <w:pPr>
-        <w:pStyle w:val="TextoNormal"/>
-        <w:ind w:right="51"/>
-        <w:rPr>
-          <w:lang w:val="es-CO"/>
-        </w:rPr>
-      </w:pPr>
-    </w:p>
-    <w:p>
-      <w:pPr>
-        <w:pStyle w:val="TextoNormal"/>
-        <w:ind w:right="51"/>
-        <w:rPr>
-          <w:lang w:val="es-CO"/>
-        </w:rPr>
-      </w:pPr>
-    </w:p>
-    <w:p>
-      <w:pPr>
-        <w:pStyle w:val="TextoNormal"/>
-        <w:ind w:right="51"/>
-        <w:rPr>
-          <w:lang w:val="es-CO"/>
-        </w:rPr>
-      </w:pPr>
-    </w:p>
-    <w:p>
-      <w:pPr>
-        <w:pStyle w:val="TextoNormal"/>
-        <w:ind w:right="51"/>
-        <w:rPr>
-          <w:lang w:val="es-CO"/>
-        </w:rPr>
-      </w:pPr>
-    </w:p>
-    <w:p>
-      <w:pPr>
-        <w:pStyle w:val="TextoNormal"/>
-        <w:ind w:right="51"/>
-        <w:rPr>
-          <w:lang w:val="es-CO"/>
-        </w:rPr>
-      </w:pPr>
-    </w:p>
-    <w:p>
-      <w:pPr>
-        <w:pStyle w:val="TextoNormal"/>
-        <w:ind w:right="51"/>
-        <w:rPr>
-          <w:lang w:val="es-CO"/>
-        </w:rPr>
-      </w:pPr>
-    </w:p>
-    <w:p>
-      <w:pPr>
-        <w:pStyle w:val="TextoNormal"/>
-        <w:ind w:right="51"/>
-        <w:rPr>
-          <w:lang w:val="es-CO"/>
-        </w:rPr>
-      </w:pPr>
-    </w:p>
-    <w:p>
-      <w:pPr>
-        <w:pStyle w:val="TextoNormal"/>
-        <w:ind w:right="51"/>
-        <w:rPr>
-          <w:lang w:val="es-CO"/>
-        </w:rPr>
-      </w:pPr>
-    </w:p>
-    <w:p>
-      <w:pPr>
-        <w:pStyle w:val="TextoNormal"/>
-        <w:ind w:right="51"/>
-        <w:rPr>
-          <w:lang w:val="es-CO"/>
-        </w:rPr>
-      </w:pPr>
-    </w:p>
-    <w:p>
-      <w:pPr>
-        <w:pStyle w:val="TextoNormal"/>
-        <w:ind w:right="51"/>
-        <w:rPr>
-          <w:lang w:val="es-CO"/>
-        </w:rPr>
-      </w:pPr>
-    </w:p>
-    <w:p>
-      <w:pPr>
-        <w:pStyle w:val="TextoNormal"/>
-        <w:ind w:right="51"/>
-        <w:rPr>
-          <w:lang w:val="es-CO"/>
-        </w:rPr>
-      </w:pPr>
-    </w:p>
-    <w:p>
-      <w:pPr>
-        <w:pStyle w:val="TextoNormal"/>
-        <w:ind w:right="51"/>
-        <w:rPr>
-          <w:lang w:val="es-CO"/>
-        </w:rPr>
-      </w:pPr>
-    </w:p>
-    <w:p>
-      <w:pPr>
-        <w:pStyle w:val="TextoNormal"/>
-        <w:ind w:right="51"/>
-        <w:rPr>
-          <w:lang w:val="es-CO"/>
-        </w:rPr>
-      </w:pPr>
-    </w:p>
-    <w:p>
-      <w:pPr>
-        <w:pStyle w:val="TextoNormal"/>
-        <w:ind w:right="51"/>
-        <w:rPr>
-          <w:lang w:val="es-CO"/>
-        </w:rPr>
-      </w:pPr>
-    </w:p>
-    <w:p>
-      <w:pPr>
-        <w:pStyle w:val="Ttulo3"/>
-        <w:rPr>
-          <w:rFonts w:eastAsia="Tahoma"/>
-        </w:rPr>
-      </w:pPr>
-      <w:bookmarkStart w:id="14" w:name="_Toc510451221"/>
-      <w:r>
-        <w:rPr>
-          <w:rFonts w:eastAsia="Tahoma"/>
-          <w:sz w:val="28"/>
-        </w:rPr>
-        <w:lastRenderedPageBreak/>
-        <w:t>Histor</w:t>
-      </w:r>
-      <w:r>
-        <w:rPr>
-          <w:rFonts w:eastAsia="Tahoma"/>
-          <w:sz w:val="28"/>
-        </w:rPr>
-        <w:t xml:space="preserve">y </w:t>
-      </w:r>
-      <w:r>
-        <w:rPr>
-          <w:rFonts w:eastAsia="Tahoma"/>
-          <w:sz w:val="28"/>
-        </w:rPr>
-        <w:t>commits</w:t>
-      </w:r>
-      <w:r>
-        <w:rPr>
-          <w:rFonts w:eastAsia="Tahoma"/>
-          <w:sz w:val="28"/>
-        </w:rPr>
-        <w:t>.</w:t>
-      </w:r>
-      <w:bookmarkEnd w:id="14"/>
-    </w:p>
-    <w:p>
-      <w:pPr>
-        <w:pStyle w:val="TextoNormal"/>
-        <w:ind w:left="993"/>
-        <w:rPr>
-          <w:noProof/>
-          <w:lang w:val="en-US" w:eastAsia="en-US"/>
-        </w:rPr>
-      </w:pPr>
-      <w:r>
-        <w:rPr>
-          <w:noProof/>
-          <w:lang w:val="en-US" w:eastAsia="en-US"/>
-        </w:rPr>
-        <w:t>Juan Carlos Zuluaga agregado al repo como developer.</w:t>
-      </w:r>
-    </w:p>
-    <w:p>
-      <w:pPr>
-        <w:pStyle w:val="TextoNormal"/>
-        <w:ind w:left="993"/>
-        <w:rPr>
-          <w:noProof/>
-          <w:lang w:val="en-US" w:eastAsia="en-US"/>
-        </w:rPr>
-      </w:pPr>
-    </w:p>
-    <w:p>
-      <w:pPr>
-        <w:pStyle w:val="TextoNormal"/>
-        <w:ind w:left="993"/>
-        <w:rPr>
-          <w:noProof/>
-          <w:lang w:val="en-US" w:eastAsia="en-US"/>
-        </w:rPr>
-      </w:pPr>
-      <w:bookmarkStart w:id="15" w:name="_GoBack"/>
-      <w:r>
-        <w:rPr>
-          <w:noProof/>
+          <w:noProof/>
+        </w:rPr>
+      </w:pPr>
+      <w:r>
+        <w:rPr>
+          <w:noProof/>
+          <w:lang w:val="es-CO" w:eastAsia="es-CO"/>
         </w:rPr>
         <w:drawing>
-          <wp:inline distT="0" distB="0" distL="0" distR="0" wp14:anchorId="5B19F4D0" wp14:editId="7158C436">
-            <wp:extent cx="5561965" cy="4943475"/>
-            <wp:effectExtent l="0" t="0" r="635" b="9525"/>
-            <wp:docPr id="37" name="Imagen 37"/>
+          <wp:inline distT="0" distB="0" distL="0" distR="0" wp14:anchorId="45A4DFC5" wp14:editId="13A30749">
+            <wp:extent cx="4810125" cy="1538206"/>
+            <wp:effectExtent l="0" t="0" r="0" b="5080"/>
+            <wp:docPr id="36" name="Imagen 36"/>
             <wp:cNvGraphicFramePr>
               <a:graphicFrameLocks xmlns:a="http://schemas.openxmlformats.org/drawingml/2006/main" noChangeAspect="1"/>
             </wp:cNvGraphicFramePr>
@@ -5323,7 +5527,7 @@
                   <pic:spPr>
                     <a:xfrm>
                       <a:off x="0" y="0"/>
-                      <a:ext cx="5565392" cy="4946521"/>
+                      <a:ext cx="4818488" cy="1540880"/>
                     </a:xfrm>
                     <a:prstGeom prst="rect">
                       <a:avLst/>
@@ -5335,6 +5539,224 @@
           </wp:inline>
         </w:drawing>
       </w:r>
+    </w:p>
+    <w:p>
+      <w:pPr>
+        <w:pStyle w:val="TextoNormal"/>
+        <w:ind w:right="51"/>
+        <w:rPr>
+          <w:lang w:val="es-CO"/>
+        </w:rPr>
+      </w:pPr>
+    </w:p>
+    <w:p>
+      <w:pPr>
+        <w:pStyle w:val="TextoNormal"/>
+        <w:ind w:right="51"/>
+        <w:rPr>
+          <w:lang w:val="es-CO"/>
+        </w:rPr>
+      </w:pPr>
+    </w:p>
+    <w:p>
+      <w:pPr>
+        <w:pStyle w:val="TextoNormal"/>
+        <w:ind w:right="51"/>
+        <w:rPr>
+          <w:lang w:val="es-CO"/>
+        </w:rPr>
+      </w:pPr>
+    </w:p>
+    <w:p>
+      <w:pPr>
+        <w:pStyle w:val="TextoNormal"/>
+        <w:ind w:right="51"/>
+        <w:rPr>
+          <w:lang w:val="es-CO"/>
+        </w:rPr>
+      </w:pPr>
+    </w:p>
+    <w:p>
+      <w:pPr>
+        <w:pStyle w:val="TextoNormal"/>
+        <w:ind w:right="51"/>
+        <w:rPr>
+          <w:lang w:val="es-CO"/>
+        </w:rPr>
+      </w:pPr>
+    </w:p>
+    <w:p>
+      <w:pPr>
+        <w:pStyle w:val="TextoNormal"/>
+        <w:ind w:right="51"/>
+        <w:rPr>
+          <w:lang w:val="es-CO"/>
+        </w:rPr>
+      </w:pPr>
+    </w:p>
+    <w:p>
+      <w:pPr>
+        <w:pStyle w:val="TextoNormal"/>
+        <w:ind w:right="51"/>
+        <w:rPr>
+          <w:lang w:val="es-CO"/>
+        </w:rPr>
+      </w:pPr>
+    </w:p>
+    <w:p>
+      <w:pPr>
+        <w:pStyle w:val="TextoNormal"/>
+        <w:ind w:right="51"/>
+        <w:rPr>
+          <w:lang w:val="es-CO"/>
+        </w:rPr>
+      </w:pPr>
+    </w:p>
+    <w:p>
+      <w:pPr>
+        <w:pStyle w:val="TextoNormal"/>
+        <w:ind w:right="51"/>
+        <w:rPr>
+          <w:lang w:val="es-CO"/>
+        </w:rPr>
+      </w:pPr>
+    </w:p>
+    <w:p>
+      <w:pPr>
+        <w:pStyle w:val="TextoNormal"/>
+        <w:ind w:right="51"/>
+        <w:rPr>
+          <w:lang w:val="es-CO"/>
+        </w:rPr>
+      </w:pPr>
+    </w:p>
+    <w:p>
+      <w:pPr>
+        <w:pStyle w:val="TextoNormal"/>
+        <w:ind w:right="51"/>
+        <w:rPr>
+          <w:lang w:val="es-CO"/>
+        </w:rPr>
+      </w:pPr>
+    </w:p>
+    <w:p>
+      <w:pPr>
+        <w:pStyle w:val="TextoNormal"/>
+        <w:ind w:right="51"/>
+        <w:rPr>
+          <w:lang w:val="es-CO"/>
+        </w:rPr>
+      </w:pPr>
+    </w:p>
+    <w:p>
+      <w:pPr>
+        <w:pStyle w:val="TextoNormal"/>
+        <w:ind w:right="51"/>
+        <w:rPr>
+          <w:lang w:val="es-CO"/>
+        </w:rPr>
+      </w:pPr>
+    </w:p>
+    <w:p>
+      <w:pPr>
+        <w:pStyle w:val="TextoNormal"/>
+        <w:ind w:right="51"/>
+        <w:rPr>
+          <w:lang w:val="es-CO"/>
+        </w:rPr>
+      </w:pPr>
+    </w:p>
+    <w:p>
+      <w:pPr>
+        <w:pStyle w:val="TextoNormal"/>
+        <w:ind w:right="51"/>
+        <w:rPr>
+          <w:lang w:val="es-CO"/>
+        </w:rPr>
+      </w:pPr>
+    </w:p>
+    <w:p>
+      <w:pPr>
+        <w:pStyle w:val="TextoNormal"/>
+        <w:ind w:right="51"/>
+        <w:rPr>
+          <w:lang w:val="es-CO"/>
+        </w:rPr>
+      </w:pPr>
+    </w:p>
+    <w:p>
+      <w:pPr>
+        <w:pStyle w:val="TextoNormal"/>
+        <w:ind w:right="51"/>
+        <w:rPr>
+          <w:lang w:val="es-CO"/>
+        </w:rPr>
+      </w:pPr>
+    </w:p>
+    <w:p>
+      <w:pPr>
+        <w:pStyle w:val="TextoNormal"/>
+        <w:ind w:right="51"/>
+        <w:rPr>
+          <w:lang w:val="es-CO"/>
+        </w:rPr>
+      </w:pPr>
+    </w:p>
+    <w:p>
+      <w:pPr>
+        <w:pStyle w:val="TextoNormal"/>
+        <w:ind w:right="51"/>
+        <w:rPr>
+          <w:lang w:val="es-CO"/>
+        </w:rPr>
+      </w:pPr>
+    </w:p>
+    <w:p>
+      <w:pPr>
+        <w:pStyle w:val="TextoNormal"/>
+        <w:ind w:right="51"/>
+        <w:rPr>
+          <w:lang w:val="es-CO"/>
+        </w:rPr>
+      </w:pPr>
+    </w:p>
+    <w:p>
+      <w:pPr>
+        <w:pStyle w:val="Ttulo3"/>
+        <w:rPr>
+          <w:rFonts w:eastAsia="Tahoma"/>
+        </w:rPr>
+      </w:pPr>
+      <w:bookmarkStart w:id="15" w:name="_Toc510451221"/>
+      <w:r>
+        <w:rPr>
+          <w:rFonts w:eastAsia="Tahoma"/>
+          <w:sz w:val="28"/>
+        </w:rPr>
+        <w:lastRenderedPageBreak/>
+        <w:t>Histor</w:t>
+      </w:r>
+      <w:r>
+        <w:rPr>
+          <w:rFonts w:eastAsia="Tahoma"/>
+          <w:sz w:val="28"/>
+        </w:rPr>
+        <w:t xml:space="preserve">y </w:t>
+      </w:r>
+      <w:r>
+        <w:rPr>
+          <w:rFonts w:eastAsia="Tahoma"/>
+          <w:sz w:val="28"/>
+        </w:rPr>
+        <w:t>commits</w:t>
+      </w:r>
+      <w:r>
+        <w:rPr>
+          <w:rFonts w:eastAsia="Tahoma"/>
+          <w:sz w:val="28"/>
+        </w:rPr>
+        <w:t>.</w:t>
+      </w:r>
       <w:bookmarkEnd w:id="15"/>
     </w:p>
     <w:p>
@@ -5343,45 +5765,46 @@
         <w:ind w:left="993"/>
         <w:rPr>
           <w:noProof/>
+          <w:lang w:val="es-CO" w:eastAsia="en-US"/>
+        </w:rPr>
+      </w:pPr>
+      <w:r>
+        <w:rPr>
+          <w:noProof/>
+          <w:lang w:val="es-CO" w:eastAsia="en-US"/>
+        </w:rPr>
+        <w:t>Juan Carlos Zuluaga agregado al repo como developer.</w:t>
+      </w:r>
+    </w:p>
+    <w:p>
+      <w:pPr>
+        <w:pStyle w:val="TextoNormal"/>
+        <w:ind w:left="993"/>
+        <w:rPr>
+          <w:noProof/>
+          <w:lang w:val="es-CO" w:eastAsia="en-US"/>
+        </w:rPr>
+      </w:pPr>
+    </w:p>
+    <w:p>
+      <w:pPr>
+        <w:pStyle w:val="TextoNormal"/>
+        <w:ind w:left="993"/>
+        <w:rPr>
+          <w:noProof/>
           <w:lang w:val="en-US" w:eastAsia="en-US"/>
         </w:rPr>
       </w:pPr>
-    </w:p>
-    <w:p>
-      <w:pPr>
-        <w:pStyle w:val="TextoNormal"/>
-        <w:ind w:left="993"/>
-        <w:rPr>
-          <w:noProof/>
-          <w:lang w:val="en-US" w:eastAsia="en-US"/>
-        </w:rPr>
-      </w:pPr>
-      <w:r>
-        <w:rPr>
-          <w:noProof/>
-          <w:lang w:val="en-US" w:eastAsia="en-US"/>
-        </w:rPr>
-        <w:t>Orden cronologico de commits.</w:t>
-      </w:r>
-    </w:p>
-    <w:p>
-      <w:pPr>
-        <w:pStyle w:val="TextoNormal"/>
-        <w:ind w:left="993"/>
-        <w:rPr>
-          <w:noProof/>
-          <w:lang w:val="en-US" w:eastAsia="en-US"/>
-        </w:rPr>
-      </w:pPr>
-      <w:r>
-        <w:rPr>
-          <w:noProof/>
+      <w:r>
+        <w:rPr>
+          <w:noProof/>
+          <w:lang w:val="es-CO" w:eastAsia="es-CO"/>
         </w:rPr>
         <w:drawing>
-          <wp:inline distT="0" distB="0" distL="0" distR="0" wp14:anchorId="4F928B67" wp14:editId="00EED956">
-            <wp:extent cx="5671185" cy="1000125"/>
-            <wp:effectExtent l="0" t="0" r="5715" b="9525"/>
-            <wp:docPr id="3" name="Imagen 3"/>
+          <wp:inline distT="0" distB="0" distL="0" distR="0" wp14:anchorId="5B19F4D0" wp14:editId="7158C436">
+            <wp:extent cx="5561965" cy="4943475"/>
+            <wp:effectExtent l="0" t="0" r="635" b="9525"/>
+            <wp:docPr id="37" name="Imagen 37"/>
             <wp:cNvGraphicFramePr>
               <a:graphicFrameLocks xmlns:a="http://schemas.openxmlformats.org/drawingml/2006/main" noChangeAspect="1"/>
             </wp:cNvGraphicFramePr>
@@ -5401,7 +5824,7 @@
                   <pic:spPr>
                     <a:xfrm>
                       <a:off x="0" y="0"/>
-                      <a:ext cx="5671185" cy="1000125"/>
+                      <a:ext cx="5565392" cy="4946521"/>
                     </a:xfrm>
                     <a:prstGeom prst="rect">
                       <a:avLst/>
@@ -5423,16 +5846,43 @@
           <w:lang w:val="en-US" w:eastAsia="en-US"/>
         </w:rPr>
       </w:pPr>
-      <w:r>
-        <w:rPr>
-          <w:noProof/>
-        </w:rPr>
-        <w:lastRenderedPageBreak/>
+    </w:p>
+    <w:p>
+      <w:pPr>
+        <w:pStyle w:val="TextoNormal"/>
+        <w:ind w:left="993"/>
+        <w:rPr>
+          <w:noProof/>
+          <w:lang w:val="en-US" w:eastAsia="en-US"/>
+        </w:rPr>
+      </w:pPr>
+      <w:r>
+        <w:rPr>
+          <w:noProof/>
+          <w:lang w:val="en-US" w:eastAsia="en-US"/>
+        </w:rPr>
+        <w:t>Orden cronologico de commits.</w:t>
+      </w:r>
+    </w:p>
+    <w:p>
+      <w:pPr>
+        <w:pStyle w:val="TextoNormal"/>
+        <w:ind w:left="993"/>
+        <w:rPr>
+          <w:noProof/>
+          <w:lang w:val="en-US" w:eastAsia="en-US"/>
+        </w:rPr>
+      </w:pPr>
+      <w:r>
+        <w:rPr>
+          <w:noProof/>
+          <w:lang w:val="es-CO" w:eastAsia="es-CO"/>
+        </w:rPr>
         <w:drawing>
-          <wp:inline distT="0" distB="0" distL="0" distR="0" wp14:anchorId="1093C630" wp14:editId="4E55799E">
-            <wp:extent cx="5057775" cy="4405944"/>
-            <wp:effectExtent l="0" t="0" r="0" b="0"/>
-            <wp:docPr id="38" name="Imagen 38"/>
+          <wp:inline distT="0" distB="0" distL="0" distR="0" wp14:anchorId="4F928B67" wp14:editId="00EED956">
+            <wp:extent cx="5671185" cy="1000125"/>
+            <wp:effectExtent l="0" t="0" r="5715" b="9525"/>
+            <wp:docPr id="3" name="Imagen 3"/>
             <wp:cNvGraphicFramePr>
               <a:graphicFrameLocks xmlns:a="http://schemas.openxmlformats.org/drawingml/2006/main" noChangeAspect="1"/>
             </wp:cNvGraphicFramePr>
@@ -5452,7 +5902,7 @@
                   <pic:spPr>
                     <a:xfrm>
                       <a:off x="0" y="0"/>
-                      <a:ext cx="5064137" cy="4411486"/>
+                      <a:ext cx="5671185" cy="1000125"/>
                     </a:xfrm>
                     <a:prstGeom prst="rect">
                       <a:avLst/>
@@ -5477,13 +5927,14 @@
       <w:r>
         <w:rPr>
           <w:noProof/>
+          <w:lang w:val="es-CO" w:eastAsia="es-CO"/>
         </w:rPr>
         <w:lastRenderedPageBreak/>
         <w:drawing>
-          <wp:inline distT="0" distB="0" distL="0" distR="0" wp14:anchorId="0ECAE16A" wp14:editId="3790C5FD">
-            <wp:extent cx="5467350" cy="4626831"/>
-            <wp:effectExtent l="0" t="0" r="0" b="2540"/>
-            <wp:docPr id="39" name="Imagen 39"/>
+          <wp:inline distT="0" distB="0" distL="0" distR="0" wp14:anchorId="1093C630" wp14:editId="4E55799E">
+            <wp:extent cx="5057775" cy="4405944"/>
+            <wp:effectExtent l="0" t="0" r="0" b="0"/>
+            <wp:docPr id="38" name="Imagen 38"/>
             <wp:cNvGraphicFramePr>
               <a:graphicFrameLocks xmlns:a="http://schemas.openxmlformats.org/drawingml/2006/main" noChangeAspect="1"/>
             </wp:cNvGraphicFramePr>
@@ -5503,7 +5954,7 @@
                   <pic:spPr>
                     <a:xfrm>
                       <a:off x="0" y="0"/>
-                      <a:ext cx="5468506" cy="4627809"/>
+                      <a:ext cx="5064137" cy="4411486"/>
                     </a:xfrm>
                     <a:prstGeom prst="rect">
                       <a:avLst/>
@@ -5528,12 +5979,14 @@
       <w:r>
         <w:rPr>
           <w:noProof/>
-        </w:rPr>
+          <w:lang w:val="es-CO" w:eastAsia="es-CO"/>
+        </w:rPr>
+        <w:lastRenderedPageBreak/>
         <w:drawing>
-          <wp:inline distT="0" distB="0" distL="0" distR="0" wp14:anchorId="4229D264" wp14:editId="5B574705">
-            <wp:extent cx="5486400" cy="1464514"/>
+          <wp:inline distT="0" distB="0" distL="0" distR="0" wp14:anchorId="0ECAE16A" wp14:editId="3790C5FD">
+            <wp:extent cx="5467350" cy="4626831"/>
             <wp:effectExtent l="0" t="0" r="0" b="2540"/>
-            <wp:docPr id="40" name="Imagen 40"/>
+            <wp:docPr id="39" name="Imagen 39"/>
             <wp:cNvGraphicFramePr>
               <a:graphicFrameLocks xmlns:a="http://schemas.openxmlformats.org/drawingml/2006/main" noChangeAspect="1"/>
             </wp:cNvGraphicFramePr>
@@ -5553,6 +6006,57 @@
                   <pic:spPr>
                     <a:xfrm>
                       <a:off x="0" y="0"/>
+                      <a:ext cx="5468506" cy="4627809"/>
+                    </a:xfrm>
+                    <a:prstGeom prst="rect">
+                      <a:avLst/>
+                    </a:prstGeom>
+                  </pic:spPr>
+                </pic:pic>
+              </a:graphicData>
+            </a:graphic>
+          </wp:inline>
+        </w:drawing>
+      </w:r>
+    </w:p>
+    <w:p>
+      <w:pPr>
+        <w:pStyle w:val="TextoNormal"/>
+        <w:ind w:left="993"/>
+        <w:rPr>
+          <w:noProof/>
+          <w:lang w:val="en-US" w:eastAsia="en-US"/>
+        </w:rPr>
+      </w:pPr>
+      <w:r>
+        <w:rPr>
+          <w:noProof/>
+          <w:lang w:val="es-CO" w:eastAsia="es-CO"/>
+        </w:rPr>
+        <w:drawing>
+          <wp:inline distT="0" distB="0" distL="0" distR="0" wp14:anchorId="4229D264" wp14:editId="5B574705">
+            <wp:extent cx="5486400" cy="1464514"/>
+            <wp:effectExtent l="0" t="0" r="0" b="2540"/>
+            <wp:docPr id="40" name="Imagen 40"/>
+            <wp:cNvGraphicFramePr>
+              <a:graphicFrameLocks xmlns:a="http://schemas.openxmlformats.org/drawingml/2006/main" noChangeAspect="1"/>
+            </wp:cNvGraphicFramePr>
+            <a:graphic xmlns:a="http://schemas.openxmlformats.org/drawingml/2006/main">
+              <a:graphicData uri="http://schemas.openxmlformats.org/drawingml/2006/picture">
+                <pic:pic xmlns:pic="http://schemas.openxmlformats.org/drawingml/2006/picture">
+                  <pic:nvPicPr>
+                    <pic:cNvPr id="1" name=""/>
+                    <pic:cNvPicPr/>
+                  </pic:nvPicPr>
+                  <pic:blipFill>
+                    <a:blip r:embed="rId39"/>
+                    <a:stretch>
+                      <a:fillRect/>
+                    </a:stretch>
+                  </pic:blipFill>
+                  <pic:spPr>
+                    <a:xfrm>
+                      <a:off x="0" y="0"/>
                       <a:ext cx="5497048" cy="1467356"/>
                     </a:xfrm>
                     <a:prstGeom prst="rect">
@@ -5607,9 +6111,9 @@
       </w:pPr>
     </w:p>
     <w:sectPr>
-      <w:headerReference w:type="even" r:id="rId39"/>
-      <w:headerReference w:type="default" r:id="rId40"/>
-      <w:footerReference w:type="default" r:id="rId41"/>
+      <w:headerReference w:type="even" r:id="rId40"/>
+      <w:headerReference w:type="default" r:id="rId41"/>
+      <w:footerReference w:type="default" r:id="rId42"/>
       <w:type w:val="evenPage"/>
       <w:pgSz w:w="12242" w:h="15842" w:code="1"/>
       <w:pgMar w:top="1525" w:right="1610" w:bottom="2268" w:left="1344" w:header="431" w:footer="567" w:gutter="357"/>
@@ -5733,7 +6237,7 @@
             <w:rPr>
               <w:noProof/>
             </w:rPr>
-            <w:t>7</w:t>
+            <w:t>9</w:t>
           </w:r>
           <w:r>
             <w:fldChar w:fldCharType="end"/>
@@ -5795,7 +6299,7 @@
           <w:r>
             <w:rPr>
               <w:noProof/>
-              <w:lang w:val="es-ES"/>
+              <w:lang w:val="es-CO" w:eastAsia="es-CO"/>
             </w:rPr>
             <w:drawing>
               <wp:inline distT="0" distB="0" distL="0" distR="0" wp14:anchorId="4D1BC317" wp14:editId="3D1815EF">
@@ -5891,7 +6395,7 @@
     <w:r>
       <w:rPr>
         <w:noProof/>
-        <w:lang w:val="es-ES"/>
+        <w:lang w:val="es-CO" w:eastAsia="es-CO"/>
       </w:rPr>
       <w:drawing>
         <wp:anchor distT="0" distB="0" distL="114300" distR="114300" simplePos="0" relativeHeight="251657728" behindDoc="1" locked="0" layoutInCell="0" allowOverlap="1">
@@ -9602,6 +10106,15 @@
       <w:lang w:val="es-ES_tradnl" w:eastAsia="es-ES"/>
     </w:rPr>
   </w:style>
+  <w:style w:type="character" w:styleId="Hipervnculovisitado">
+    <w:name w:val="FollowedHyperlink"/>
+    <w:basedOn w:val="Fuentedeprrafopredeter"/>
+    <w:rsid w:val="002D4113"/>
+    <w:rPr>
+      <w:color w:val="954F72" w:themeColor="followedHyperlink"/>
+      <w:u w:val="single"/>
+    </w:rPr>
+  </w:style>
 </w:styles>
 </file>
 
@@ -9871,7 +10384,7 @@
 </file>
 
 <file path=customXml/itemProps1.xml><?xml version="1.0" encoding="utf-8"?>
-<ds:datastoreItem xmlns:ds="http://schemas.openxmlformats.org/officeDocument/2006/customXml" ds:itemID="{72085049-22FD-4EAA-85C1-97AE6F49EB4D}">
+<ds:datastoreItem xmlns:ds="http://schemas.openxmlformats.org/officeDocument/2006/customXml" ds:itemID="{F318570C-3691-4738-B913-16960F71796E}">
   <ds:schemaRefs>
     <ds:schemaRef ds:uri="http://schemas.openxmlformats.org/officeDocument/2006/bibliography"/>
   </ds:schemaRefs>

</xml_diff>

<commit_message>
change some mistakes in documentation
</commit_message>
<xml_diff>
--- a/UserManualHealthCenterBackend.docx
+++ b/UserManualHealthCenterBackend.docx
@@ -1503,34 +1503,12 @@
         <w:rPr>
           <w:rFonts w:eastAsia="Tahoma"/>
         </w:rPr>
-        <w:t xml:space="preserve"> del </w:t>
-      </w:r>
-      <w:proofErr w:type="spellStart"/>
+        <w:t xml:space="preserve"> del framework Entity</w:t>
+      </w:r>
       <w:r>
         <w:rPr>
           <w:rFonts w:eastAsia="Tahoma"/>
         </w:rPr>
-        <w:t>framework</w:t>
-      </w:r>
-      <w:proofErr w:type="spellEnd"/>
-      <w:r>
-        <w:rPr>
-          <w:rFonts w:eastAsia="Tahoma"/>
-        </w:rPr>
-        <w:t xml:space="preserve"> </w:t>
-      </w:r>
-      <w:proofErr w:type="spellStart"/>
-      <w:r>
-        <w:rPr>
-          <w:rFonts w:eastAsia="Tahoma"/>
-        </w:rPr>
-        <w:t>Entity</w:t>
-      </w:r>
-      <w:proofErr w:type="spellEnd"/>
-      <w:r>
-        <w:rPr>
-          <w:rFonts w:eastAsia="Tahoma"/>
-        </w:rPr>
         <w:t>.</w:t>
       </w:r>
     </w:p>
@@ -1552,7 +1530,6 @@
       <w:r>
         <w:rPr>
           <w:noProof/>
-          <w:lang w:val="es-CO" w:eastAsia="es-CO"/>
         </w:rPr>
         <w:drawing>
           <wp:inline distT="0" distB="0" distL="0" distR="0" wp14:anchorId="3546DA97" wp14:editId="00015EE1">
@@ -1956,7 +1933,7 @@
           </w:tcPr>
           <w:p>
             <w:pPr>
-              <w:spacing w:line="239" w:lineRule="auto"/>
+              <w:pStyle w:val="TextoNormal"/>
               <w:ind w:left="0"/>
               <w:rPr>
                 <w:rFonts w:eastAsia="Tahoma"/>
@@ -1965,10 +1942,11 @@
             </w:pPr>
             <w:r>
               <w:rPr>
-                <w:rFonts w:eastAsia="Tahoma"/>
+                <w:noProof/>
                 <w:color w:val="2E74B5" w:themeColor="accent1" w:themeShade="BF"/>
-              </w:rPr>
-              <w:t>https://apihealth3.azurewebsites.net/</w:t>
+                <w:lang w:val="es-ES_tradnl" w:eastAsia="es-CO"/>
+              </w:rPr>
+              <w:t>https://healthcenter3.azurewebsites.net/</w:t>
             </w:r>
             <w:bookmarkStart w:id="11" w:name="_GoBack"/>
             <w:bookmarkEnd w:id="11"/>
@@ -2017,11 +1995,10 @@
             </w:pPr>
             <w:r>
               <w:rPr>
-                <w:noProof/>
+                <w:rFonts w:eastAsia="Tahoma"/>
                 <w:color w:val="2E74B5" w:themeColor="accent1" w:themeShade="BF"/>
-                <w:lang w:val="es-ES_tradnl" w:eastAsia="es-CO"/>
-              </w:rPr>
-              <w:t>https://healthcenter3.azurewebsites.net/</w:t>
+              </w:rPr>
+              <w:t>https://apihealth3.azurewebsites.net/</w:t>
             </w:r>
           </w:p>
         </w:tc>
@@ -2080,26 +2057,15 @@
     </w:tbl>
     <w:p>
       <w:pPr>
-        <w:pStyle w:val="TextoNormal"/>
-        <w:rPr>
-          <w:b/>
-          <w:lang w:val="es-ES_tradnl"/>
-        </w:rPr>
-      </w:pPr>
-    </w:p>
-    <w:p>
-      <w:pPr>
         <w:pStyle w:val="Ttulo2"/>
         <w:ind w:right="51"/>
       </w:pPr>
       <w:bookmarkStart w:id="12" w:name="_Toc510451218"/>
-      <w:proofErr w:type="spellStart"/>
       <w:r>
         <w:lastRenderedPageBreak/>
         <w:t>Goals</w:t>
       </w:r>
       <w:bookmarkEnd w:id="12"/>
-      <w:proofErr w:type="spellEnd"/>
     </w:p>
     <w:tbl>
       <w:tblPr>
@@ -3419,7 +3385,6 @@
       <w:r>
         <w:rPr>
           <w:noProof/>
-          <w:lang w:val="es-CO" w:eastAsia="es-CO"/>
         </w:rPr>
         <w:drawing>
           <wp:inline distT="0" distB="0" distL="0" distR="0" wp14:anchorId="39C340BB" wp14:editId="16C8E116">
@@ -3497,7 +3462,6 @@
       <w:r>
         <w:rPr>
           <w:noProof/>
-          <w:lang w:val="es-CO" w:eastAsia="es-CO"/>
         </w:rPr>
         <w:lastRenderedPageBreak/>
         <w:drawing>
@@ -3678,39 +3642,7 @@
           <w:rFonts w:eastAsia="Tahoma"/>
           <w:lang w:val="es-ES_tradnl"/>
         </w:rPr>
-        <w:t xml:space="preserve">En el menú de navegación de la página web esta la opción </w:t>
-      </w:r>
-      <w:proofErr w:type="spellStart"/>
-      <w:r>
-        <w:rPr>
-          <w:rFonts w:eastAsia="Tahoma"/>
-          <w:lang w:val="es-ES_tradnl"/>
-        </w:rPr>
-        <w:t>Register</w:t>
-      </w:r>
-      <w:proofErr w:type="spellEnd"/>
-      <w:r>
-        <w:rPr>
-          <w:rFonts w:eastAsia="Tahoma"/>
-          <w:lang w:val="es-ES_tradnl"/>
-        </w:rPr>
-        <w:t xml:space="preserve"> </w:t>
-      </w:r>
-      <w:proofErr w:type="spellStart"/>
-      <w:r>
-        <w:rPr>
-          <w:rFonts w:eastAsia="Tahoma"/>
-          <w:lang w:val="es-ES_tradnl"/>
-        </w:rPr>
-        <w:t>Medic</w:t>
-      </w:r>
-      <w:proofErr w:type="spellEnd"/>
-      <w:r>
-        <w:rPr>
-          <w:rFonts w:eastAsia="Tahoma"/>
-          <w:lang w:val="es-ES_tradnl"/>
-        </w:rPr>
-        <w:t>:</w:t>
+        <w:t>En el menú de navegación de la página web esta la opción Register Medic:</w:t>
       </w:r>
     </w:p>
     <w:p>
@@ -3725,7 +3657,6 @@
       <w:r>
         <w:rPr>
           <w:noProof/>
-          <w:lang w:val="es-CO" w:eastAsia="es-CO"/>
         </w:rPr>
         <w:lastRenderedPageBreak/>
         <w:drawing>
@@ -3822,7 +3753,6 @@
       <w:r>
         <w:rPr>
           <w:noProof/>
-          <w:lang w:val="es-CO" w:eastAsia="es-CO"/>
         </w:rPr>
         <w:drawing>
           <wp:inline distT="0" distB="0" distL="0" distR="0" wp14:anchorId="6072C986" wp14:editId="65A93B22">
@@ -3887,7 +3817,6 @@
       <w:r>
         <w:rPr>
           <w:noProof/>
-          <w:lang w:val="es-CO" w:eastAsia="es-CO"/>
         </w:rPr>
         <w:lastRenderedPageBreak/>
         <w:drawing>
@@ -3989,7 +3918,6 @@
         <w:rPr>
           <w:rFonts w:eastAsia="Tahoma"/>
           <w:noProof/>
-          <w:lang w:val="es-CO" w:eastAsia="es-CO"/>
         </w:rPr>
         <w:drawing>
           <wp:inline distT="0" distB="0" distL="0" distR="0">
@@ -4125,7 +4053,6 @@
       <w:r>
         <w:rPr>
           <w:noProof/>
-          <w:lang w:val="es-CO" w:eastAsia="es-CO"/>
         </w:rPr>
         <w:drawing>
           <wp:inline distT="0" distB="0" distL="0" distR="0" wp14:anchorId="1D521631" wp14:editId="2E72064D">
@@ -4236,7 +4163,6 @@
       <w:r>
         <w:rPr>
           <w:noProof/>
-          <w:lang w:val="es-CO" w:eastAsia="es-CO"/>
         </w:rPr>
         <w:lastRenderedPageBreak/>
         <w:drawing>
@@ -4303,7 +4229,6 @@
       <w:r>
         <w:rPr>
           <w:noProof/>
-          <w:lang w:val="es-CO" w:eastAsia="es-CO"/>
         </w:rPr>
         <w:drawing>
           <wp:inline distT="0" distB="0" distL="0" distR="0" wp14:anchorId="0448963C" wp14:editId="42F49241">
@@ -4378,7 +4303,6 @@
       <w:r>
         <w:rPr>
           <w:noProof/>
-          <w:lang w:val="es-CO" w:eastAsia="es-CO"/>
         </w:rPr>
         <w:lastRenderedPageBreak/>
         <w:drawing>
@@ -4467,7 +4391,6 @@
       <w:r>
         <w:rPr>
           <w:noProof/>
-          <w:lang w:val="es-CO" w:eastAsia="es-CO"/>
         </w:rPr>
         <w:drawing>
           <wp:inline distT="0" distB="0" distL="0" distR="0" wp14:anchorId="1757E575" wp14:editId="00B25F88">
@@ -4517,7 +4440,6 @@
       <w:r>
         <w:rPr>
           <w:noProof/>
-          <w:lang w:val="es-CO" w:eastAsia="es-CO"/>
         </w:rPr>
         <w:lastRenderedPageBreak/>
         <w:drawing>
@@ -4632,7 +4554,6 @@
       <w:r>
         <w:rPr>
           <w:noProof/>
-          <w:lang w:val="es-CO" w:eastAsia="es-CO"/>
         </w:rPr>
         <w:drawing>
           <wp:inline distT="0" distB="0" distL="0" distR="0" wp14:anchorId="74D5C64F" wp14:editId="13A79E38">
@@ -4706,7 +4627,6 @@
       <w:r>
         <w:rPr>
           <w:noProof/>
-          <w:lang w:val="es-CO" w:eastAsia="es-CO"/>
         </w:rPr>
         <w:drawing>
           <wp:inline distT="0" distB="0" distL="0" distR="0" wp14:anchorId="7F759F80" wp14:editId="3F379D05">
@@ -4772,7 +4692,6 @@
       <w:r>
         <w:rPr>
           <w:noProof/>
-          <w:lang w:val="es-CO" w:eastAsia="es-CO"/>
         </w:rPr>
         <w:drawing>
           <wp:inline distT="0" distB="0" distL="0" distR="0" wp14:anchorId="7A61DA9F" wp14:editId="6A522246">
@@ -4841,7 +4760,6 @@
       <w:r>
         <w:rPr>
           <w:noProof/>
-          <w:lang w:val="es-CO" w:eastAsia="es-CO"/>
         </w:rPr>
         <w:drawing>
           <wp:inline distT="0" distB="0" distL="0" distR="0">
@@ -4949,7 +4867,6 @@
       <w:r>
         <w:rPr>
           <w:noProof/>
-          <w:lang w:val="es-CO" w:eastAsia="es-CO"/>
         </w:rPr>
         <w:drawing>
           <wp:inline distT="0" distB="0" distL="0" distR="0" wp14:anchorId="27BEEA13" wp14:editId="4FD68397">
@@ -5018,7 +4935,6 @@
       <w:r>
         <w:rPr>
           <w:noProof/>
-          <w:lang w:val="es-CO" w:eastAsia="es-CO"/>
         </w:rPr>
         <w:drawing>
           <wp:inline distT="0" distB="0" distL="0" distR="0" wp14:anchorId="56DE6AD2" wp14:editId="37CB6C60">
@@ -5282,7 +5198,6 @@
       <w:r>
         <w:rPr>
           <w:noProof/>
-          <w:lang w:val="es-CO" w:eastAsia="es-CO"/>
         </w:rPr>
         <w:drawing>
           <wp:inline distT="0" distB="0" distL="0" distR="0" wp14:anchorId="11973FBB" wp14:editId="60CA8738">
@@ -5400,7 +5315,6 @@
       <w:r>
         <w:rPr>
           <w:noProof/>
-          <w:lang w:val="es-CO" w:eastAsia="es-CO"/>
         </w:rPr>
         <w:drawing>
           <wp:inline distT="0" distB="0" distL="0" distR="0" wp14:anchorId="34785A93" wp14:editId="14F9B36D">
@@ -5450,7 +5364,6 @@
       <w:r>
         <w:rPr>
           <w:noProof/>
-          <w:lang w:val="es-CO" w:eastAsia="es-CO"/>
         </w:rPr>
         <w:lastRenderedPageBreak/>
         <w:drawing>
@@ -5501,7 +5414,6 @@
       <w:r>
         <w:rPr>
           <w:noProof/>
-          <w:lang w:val="es-CO" w:eastAsia="es-CO"/>
         </w:rPr>
         <w:drawing>
           <wp:inline distT="0" distB="0" distL="0" distR="0" wp14:anchorId="45A4DFC5" wp14:editId="13A30749">
@@ -5798,7 +5710,6 @@
       <w:r>
         <w:rPr>
           <w:noProof/>
-          <w:lang w:val="es-CO" w:eastAsia="es-CO"/>
         </w:rPr>
         <w:drawing>
           <wp:inline distT="0" distB="0" distL="0" distR="0" wp14:anchorId="5B19F4D0" wp14:editId="7158C436">
@@ -5876,7 +5787,6 @@
       <w:r>
         <w:rPr>
           <w:noProof/>
-          <w:lang w:val="es-CO" w:eastAsia="es-CO"/>
         </w:rPr>
         <w:drawing>
           <wp:inline distT="0" distB="0" distL="0" distR="0" wp14:anchorId="4F928B67" wp14:editId="00EED956">
@@ -5927,7 +5837,6 @@
       <w:r>
         <w:rPr>
           <w:noProof/>
-          <w:lang w:val="es-CO" w:eastAsia="es-CO"/>
         </w:rPr>
         <w:lastRenderedPageBreak/>
         <w:drawing>
@@ -5979,7 +5888,6 @@
       <w:r>
         <w:rPr>
           <w:noProof/>
-          <w:lang w:val="es-CO" w:eastAsia="es-CO"/>
         </w:rPr>
         <w:lastRenderedPageBreak/>
         <w:drawing>
@@ -6031,7 +5939,6 @@
       <w:r>
         <w:rPr>
           <w:noProof/>
-          <w:lang w:val="es-CO" w:eastAsia="es-CO"/>
         </w:rPr>
         <w:drawing>
           <wp:inline distT="0" distB="0" distL="0" distR="0" wp14:anchorId="4229D264" wp14:editId="5B574705">
@@ -6237,7 +6144,7 @@
             <w:rPr>
               <w:noProof/>
             </w:rPr>
-            <w:t>9</w:t>
+            <w:t>20</w:t>
           </w:r>
           <w:r>
             <w:fldChar w:fldCharType="end"/>
@@ -6299,7 +6206,7 @@
           <w:r>
             <w:rPr>
               <w:noProof/>
-              <w:lang w:val="es-CO" w:eastAsia="es-CO"/>
+              <w:lang w:val="es-ES"/>
             </w:rPr>
             <w:drawing>
               <wp:inline distT="0" distB="0" distL="0" distR="0" wp14:anchorId="4D1BC317" wp14:editId="3D1815EF">
@@ -6395,7 +6302,7 @@
     <w:r>
       <w:rPr>
         <w:noProof/>
-        <w:lang w:val="es-CO" w:eastAsia="es-CO"/>
+        <w:lang w:val="es-ES"/>
       </w:rPr>
       <w:drawing>
         <wp:anchor distT="0" distB="0" distL="114300" distR="114300" simplePos="0" relativeHeight="251657728" behindDoc="1" locked="0" layoutInCell="0" allowOverlap="1">
@@ -10384,7 +10291,7 @@
 </file>
 
 <file path=customXml/itemProps1.xml><?xml version="1.0" encoding="utf-8"?>
-<ds:datastoreItem xmlns:ds="http://schemas.openxmlformats.org/officeDocument/2006/customXml" ds:itemID="{F318570C-3691-4738-B913-16960F71796E}">
+<ds:datastoreItem xmlns:ds="http://schemas.openxmlformats.org/officeDocument/2006/customXml" ds:itemID="{CC1E0522-2518-4316-ABBC-8D1D3ED3734E}">
   <ds:schemaRefs>
     <ds:schemaRef ds:uri="http://schemas.openxmlformats.org/officeDocument/2006/bibliography"/>
   </ds:schemaRefs>

</xml_diff>